<commit_message>
Updated JMX and Intructions Document for JMeter Docker Runs
</commit_message>
<xml_diff>
--- a/JMeter Docker Executions.docx
+++ b/JMeter Docker Executions.docx
@@ -2087,48 +2087,128 @@
           <w:p>
             <w:pPr>
               <w:pStyle w:val="NormalWeb"/>
-              <w:numPr>
-                <w:ilvl w:val="0"/>
-                <w:numId w:val="3"/>
-              </w:numPr>
-              <w:rPr>
-                <w:rFonts w:asciiTheme="minorHAnsi" w:hAnsiTheme="minorHAnsi" w:cstheme="minorHAnsi"/>
-                <w:color w:val="172B4D"/>
-                <w:sz w:val="18"/>
-                <w:szCs w:val="18"/>
-              </w:rPr>
-            </w:pPr>
-            <w:r>
-              <w:rPr>
-                <w:rFonts w:asciiTheme="minorHAnsi" w:hAnsiTheme="minorHAnsi" w:cstheme="minorHAnsi"/>
-                <w:color w:val="172B4D"/>
-                <w:sz w:val="18"/>
-                <w:szCs w:val="18"/>
-              </w:rPr>
-              <w:t>Check the version to check if Docker is installed</w:t>
-            </w:r>
-          </w:p>
-          <w:p>
-            <w:pPr>
-              <w:pStyle w:val="NormalWeb"/>
-              <w:ind w:left="360"/>
-              <w:rPr>
-                <w:rFonts w:asciiTheme="minorHAnsi" w:hAnsiTheme="minorHAnsi" w:cstheme="minorHAnsi"/>
-                <w:color w:val="172B4D"/>
-                <w:sz w:val="18"/>
-                <w:szCs w:val="18"/>
-              </w:rPr>
-            </w:pPr>
-            <w:r>
-              <w:rPr>
-                <w:rFonts w:asciiTheme="minorHAnsi" w:hAnsiTheme="minorHAnsi" w:cstheme="minorHAnsi"/>
+              <w:rPr>
+                <w:rFonts w:asciiTheme="minorHAnsi" w:hAnsiTheme="minorHAnsi" w:cstheme="minorHAnsi"/>
+                <w:b/>
+                <w:color w:val="172B4D"/>
+                <w:sz w:val="18"/>
+                <w:szCs w:val="18"/>
+              </w:rPr>
+            </w:pPr>
+            <w:r>
+              <w:rPr>
+                <w:rFonts w:asciiTheme="minorHAnsi" w:hAnsiTheme="minorHAnsi" w:cstheme="minorHAnsi"/>
+                <w:b/>
+                <w:color w:val="172B4D"/>
+                <w:sz w:val="18"/>
+                <w:szCs w:val="18"/>
+              </w:rPr>
+              <w:t>Command</w:t>
+            </w:r>
+            <w:r>
+              <w:rPr>
+                <w:rFonts w:asciiTheme="minorHAnsi" w:hAnsiTheme="minorHAnsi" w:cstheme="minorHAnsi"/>
+                <w:b/>
+                <w:color w:val="172B4D"/>
+                <w:sz w:val="18"/>
+                <w:szCs w:val="18"/>
+              </w:rPr>
+              <w:t xml:space="preserve"> to download JMeter Image</w:t>
+            </w:r>
+          </w:p>
+          <w:p>
+            <w:pPr>
+              <w:pStyle w:val="NormalWeb"/>
+              <w:rPr>
+                <w:rFonts w:ascii="Segoe UI" w:hAnsi="Segoe UI" w:cs="Segoe UI"/>
+                <w:b/>
+                <w:color w:val="833C0B" w:themeColor="accent2" w:themeShade="80"/>
+                <w:sz w:val="18"/>
+                <w:szCs w:val="18"/>
+                <w:shd w:val="clear" w:color="auto" w:fill="FFFFFF"/>
+              </w:rPr>
+            </w:pPr>
+            <w:proofErr w:type="spellStart"/>
+            <w:r>
+              <w:rPr>
+                <w:rFonts w:ascii="Segoe UI" w:hAnsi="Segoe UI" w:cs="Segoe UI"/>
+                <w:b/>
+                <w:color w:val="833C0B" w:themeColor="accent2" w:themeShade="80"/>
+                <w:sz w:val="18"/>
+                <w:szCs w:val="18"/>
+                <w:shd w:val="clear" w:color="auto" w:fill="FFFFFF"/>
+              </w:rPr>
+              <w:t>docker</w:t>
+            </w:r>
+            <w:proofErr w:type="spellEnd"/>
+            <w:r>
+              <w:rPr>
+                <w:rFonts w:ascii="Segoe UI" w:hAnsi="Segoe UI" w:cs="Segoe UI"/>
+                <w:b/>
+                <w:color w:val="833C0B" w:themeColor="accent2" w:themeShade="80"/>
+                <w:sz w:val="18"/>
+                <w:szCs w:val="18"/>
+                <w:shd w:val="clear" w:color="auto" w:fill="FFFFFF"/>
+              </w:rPr>
+              <w:t xml:space="preserve"> pull swethapn14/</w:t>
+            </w:r>
+            <w:proofErr w:type="spellStart"/>
+            <w:r>
+              <w:rPr>
+                <w:rFonts w:ascii="Segoe UI" w:hAnsi="Segoe UI" w:cs="Segoe UI"/>
+                <w:b/>
+                <w:color w:val="833C0B" w:themeColor="accent2" w:themeShade="80"/>
+                <w:sz w:val="18"/>
+                <w:szCs w:val="18"/>
+                <w:shd w:val="clear" w:color="auto" w:fill="FFFFFF"/>
+              </w:rPr>
+              <w:t>repo_perf:JmeterLatest</w:t>
+            </w:r>
+            <w:proofErr w:type="spellEnd"/>
+          </w:p>
+          <w:p>
+            <w:pPr>
+              <w:pStyle w:val="NormalWeb"/>
+              <w:rPr>
+                <w:rFonts w:ascii="Segoe UI" w:hAnsi="Segoe UI" w:cs="Segoe UI"/>
+                <w:color w:val="833C0B" w:themeColor="accent2" w:themeShade="80"/>
+                <w:sz w:val="18"/>
+                <w:szCs w:val="18"/>
+                <w:shd w:val="clear" w:color="auto" w:fill="FFFFFF"/>
+              </w:rPr>
+            </w:pPr>
+            <w:r>
+              <w:rPr>
+                <w:rFonts w:ascii="Segoe UI" w:hAnsi="Segoe UI" w:cs="Segoe UI"/>
+                <w:color w:val="833C0B" w:themeColor="accent2" w:themeShade="80"/>
+                <w:sz w:val="18"/>
+                <w:szCs w:val="18"/>
+                <w:shd w:val="clear" w:color="auto" w:fill="FFFFFF"/>
+              </w:rPr>
+              <w:t>You should see a message that the Pull is successful. As I already have it, I see that the image is up to date</w:t>
+            </w:r>
+          </w:p>
+          <w:p>
+            <w:pPr>
+              <w:pStyle w:val="NormalWeb"/>
+              <w:rPr>
+                <w:rFonts w:ascii="Segoe UI" w:hAnsi="Segoe UI" w:cs="Segoe UI"/>
+                <w:b/>
+                <w:color w:val="833C0B" w:themeColor="accent2" w:themeShade="80"/>
+                <w:sz w:val="18"/>
+                <w:szCs w:val="18"/>
+                <w:shd w:val="clear" w:color="auto" w:fill="FFFFFF"/>
+              </w:rPr>
+            </w:pPr>
+            <w:r>
+              <w:rPr>
                 <w:noProof/>
               </w:rPr>
               <w:drawing>
-                <wp:inline distT="0" distB="0" distL="0" distR="0" wp14:anchorId="0B26BD02" wp14:editId="682DB27E">
-                  <wp:extent cx="2763599" cy="954698"/>
-                  <wp:effectExtent l="0" t="0" r="0" b="0"/>
-                  <wp:docPr id="6" name="Picture 6"/>
+                <wp:inline distT="0" distB="0" distL="0" distR="0" wp14:anchorId="61C5AED8" wp14:editId="224CDD23">
+                  <wp:extent cx="3463290" cy="795020"/>
+                  <wp:effectExtent l="0" t="0" r="3810" b="5080"/>
+                  <wp:docPr id="11" name="Picture 11"/>
                   <wp:cNvGraphicFramePr>
                     <a:graphicFrameLocks xmlns:a="http://schemas.openxmlformats.org/drawingml/2006/main" noChangeAspect="1"/>
                   </wp:cNvGraphicFramePr>
@@ -2148,7 +2228,7 @@
                         <pic:spPr>
                           <a:xfrm>
                             <a:off x="0" y="0"/>
-                            <a:ext cx="2788226" cy="963206"/>
+                            <a:ext cx="3463290" cy="795020"/>
                           </a:xfrm>
                           <a:prstGeom prst="rect">
                             <a:avLst/>
@@ -2161,109 +2241,6 @@
               </w:drawing>
             </w:r>
           </w:p>
-          <w:p>
-            <w:pPr>
-              <w:pStyle w:val="NormalWeb"/>
-              <w:rPr>
-                <w:rFonts w:asciiTheme="minorHAnsi" w:hAnsiTheme="minorHAnsi" w:cstheme="minorHAnsi"/>
-                <w:b/>
-                <w:color w:val="172B4D"/>
-                <w:sz w:val="18"/>
-                <w:szCs w:val="18"/>
-              </w:rPr>
-            </w:pPr>
-            <w:r>
-              <w:rPr>
-                <w:rFonts w:asciiTheme="minorHAnsi" w:hAnsiTheme="minorHAnsi" w:cstheme="minorHAnsi"/>
-                <w:b/>
-                <w:color w:val="172B4D"/>
-                <w:sz w:val="18"/>
-                <w:szCs w:val="18"/>
-              </w:rPr>
-              <w:t>Command</w:t>
-            </w:r>
-            <w:r>
-              <w:rPr>
-                <w:rFonts w:asciiTheme="minorHAnsi" w:hAnsiTheme="minorHAnsi" w:cstheme="minorHAnsi"/>
-                <w:b/>
-                <w:color w:val="172B4D"/>
-                <w:sz w:val="18"/>
-                <w:szCs w:val="18"/>
-              </w:rPr>
-              <w:t xml:space="preserve"> to download JMeter Image</w:t>
-            </w:r>
-          </w:p>
-          <w:p>
-            <w:pPr>
-              <w:pStyle w:val="NormalWeb"/>
-              <w:rPr>
-                <w:rFonts w:ascii="Segoe UI" w:hAnsi="Segoe UI" w:cs="Segoe UI"/>
-                <w:b/>
-                <w:color w:val="833C0B" w:themeColor="accent2" w:themeShade="80"/>
-                <w:sz w:val="18"/>
-                <w:szCs w:val="18"/>
-                <w:shd w:val="clear" w:color="auto" w:fill="FFFFFF"/>
-              </w:rPr>
-            </w:pPr>
-            <w:proofErr w:type="spellStart"/>
-            <w:r>
-              <w:rPr>
-                <w:rFonts w:ascii="Segoe UI" w:hAnsi="Segoe UI" w:cs="Segoe UI"/>
-                <w:b/>
-                <w:color w:val="833C0B" w:themeColor="accent2" w:themeShade="80"/>
-                <w:sz w:val="18"/>
-                <w:szCs w:val="18"/>
-                <w:shd w:val="clear" w:color="auto" w:fill="FFFFFF"/>
-              </w:rPr>
-              <w:t>docker</w:t>
-            </w:r>
-            <w:proofErr w:type="spellEnd"/>
-            <w:r>
-              <w:rPr>
-                <w:rFonts w:ascii="Segoe UI" w:hAnsi="Segoe UI" w:cs="Segoe UI"/>
-                <w:b/>
-                <w:color w:val="833C0B" w:themeColor="accent2" w:themeShade="80"/>
-                <w:sz w:val="18"/>
-                <w:szCs w:val="18"/>
-                <w:shd w:val="clear" w:color="auto" w:fill="FFFFFF"/>
-              </w:rPr>
-              <w:t xml:space="preserve"> pull swethapn14/</w:t>
-            </w:r>
-            <w:proofErr w:type="spellStart"/>
-            <w:r>
-              <w:rPr>
-                <w:rFonts w:ascii="Segoe UI" w:hAnsi="Segoe UI" w:cs="Segoe UI"/>
-                <w:b/>
-                <w:color w:val="833C0B" w:themeColor="accent2" w:themeShade="80"/>
-                <w:sz w:val="18"/>
-                <w:szCs w:val="18"/>
-                <w:shd w:val="clear" w:color="auto" w:fill="FFFFFF"/>
-              </w:rPr>
-              <w:t>repo_perf:JmeterLatest</w:t>
-            </w:r>
-            <w:proofErr w:type="spellEnd"/>
-          </w:p>
-          <w:p>
-            <w:pPr>
-              <w:pStyle w:val="NormalWeb"/>
-              <w:rPr>
-                <w:rFonts w:ascii="Segoe UI" w:hAnsi="Segoe UI" w:cs="Segoe UI"/>
-                <w:color w:val="833C0B" w:themeColor="accent2" w:themeShade="80"/>
-                <w:sz w:val="18"/>
-                <w:szCs w:val="18"/>
-                <w:shd w:val="clear" w:color="auto" w:fill="FFFFFF"/>
-              </w:rPr>
-            </w:pPr>
-            <w:r>
-              <w:rPr>
-                <w:rFonts w:ascii="Segoe UI" w:hAnsi="Segoe UI" w:cs="Segoe UI"/>
-                <w:sz w:val="18"/>
-                <w:szCs w:val="18"/>
-                <w:shd w:val="clear" w:color="auto" w:fill="FFFFFF"/>
-              </w:rPr>
-              <w:t>Or You can refer to any other jmeter image found online in the Docker Hub</w:t>
-            </w:r>
-          </w:p>
         </w:tc>
         <w:tc>
           <w:tcPr>
@@ -2392,7 +2369,25 @@
                 <w:sz w:val="18"/>
                 <w:szCs w:val="18"/>
               </w:rPr>
-              <w:t>Place the JMeter/jmx test scripts in the local folder mentioned</w:t>
+              <w:t xml:space="preserve">Place </w:t>
+            </w:r>
+            <w:r>
+              <w:rPr>
+                <w:rFonts w:asciiTheme="minorHAnsi" w:hAnsiTheme="minorHAnsi" w:cstheme="minorHAnsi"/>
+                <w:color w:val="172B4D"/>
+                <w:sz w:val="18"/>
+                <w:szCs w:val="18"/>
+              </w:rPr>
+              <w:t>your</w:t>
+            </w:r>
+            <w:r>
+              <w:rPr>
+                <w:rFonts w:asciiTheme="minorHAnsi" w:hAnsiTheme="minorHAnsi" w:cstheme="minorHAnsi"/>
+                <w:color w:val="172B4D"/>
+                <w:sz w:val="18"/>
+                <w:szCs w:val="18"/>
+              </w:rPr>
+              <w:t xml:space="preserve"> JMeter/jmx test scripts in the local folder mentioned</w:t>
             </w:r>
             <w:r>
               <w:rPr>
@@ -2443,6 +2438,51 @@
                 <w:szCs w:val="18"/>
               </w:rPr>
               <w:t>Folder</w:t>
+            </w:r>
+            <w:r>
+              <w:rPr>
+                <w:rFonts w:asciiTheme="minorHAnsi" w:hAnsiTheme="minorHAnsi" w:cstheme="minorHAnsi"/>
+                <w:b/>
+                <w:color w:val="172B4D"/>
+                <w:sz w:val="18"/>
+                <w:szCs w:val="18"/>
+              </w:rPr>
+              <w:t xml:space="preserve"> on PC</w:t>
+            </w:r>
+          </w:p>
+          <w:p>
+            <w:pPr>
+              <w:pStyle w:val="NormalWeb"/>
+              <w:rPr>
+                <w:rFonts w:ascii="Segoe UI" w:hAnsi="Segoe UI" w:cs="Segoe UI"/>
+                <w:b/>
+                <w:color w:val="833C0B" w:themeColor="accent2" w:themeShade="80"/>
+                <w:sz w:val="18"/>
+                <w:szCs w:val="18"/>
+                <w:shd w:val="clear" w:color="auto" w:fill="FFFFFF"/>
+              </w:rPr>
+            </w:pPr>
+            <w:r>
+              <w:rPr>
+                <w:rFonts w:ascii="Segoe UI" w:hAnsi="Segoe UI" w:cs="Segoe UI"/>
+                <w:b/>
+                <w:color w:val="833C0B" w:themeColor="accent2" w:themeShade="80"/>
+                <w:sz w:val="18"/>
+                <w:szCs w:val="18"/>
+                <w:shd w:val="clear" w:color="auto" w:fill="FFFFFF"/>
+              </w:rPr>
+              <w:t>C:/jmeter-base/</w:t>
+            </w:r>
+            <w:r>
+              <w:rPr>
+                <w:rFonts w:ascii="Segoe UI" w:hAnsi="Segoe UI" w:cs="Segoe UI"/>
+                <w:b/>
+                <w:color w:val="833C0B" w:themeColor="accent2" w:themeShade="80"/>
+                <w:sz w:val="18"/>
+                <w:szCs w:val="18"/>
+                <w:shd w:val="clear" w:color="auto" w:fill="FFFFFF"/>
+              </w:rPr>
+              <w:t>TestBlazedemo</w:t>
             </w:r>
           </w:p>
           <w:p>
@@ -2458,25 +2498,43 @@
             </w:pPr>
             <w:r>
               <w:rPr>
-                <w:rFonts w:ascii="Segoe UI" w:hAnsi="Segoe UI" w:cs="Segoe UI"/>
-                <w:b/>
-                <w:color w:val="833C0B" w:themeColor="accent2" w:themeShade="80"/>
-                <w:sz w:val="18"/>
-                <w:szCs w:val="18"/>
-                <w:shd w:val="clear" w:color="auto" w:fill="FFFFFF"/>
-              </w:rPr>
-              <w:t>C:/jmeter-base/</w:t>
-            </w:r>
-            <w:r>
-              <w:rPr>
-                <w:rFonts w:ascii="Segoe UI" w:hAnsi="Segoe UI" w:cs="Segoe UI"/>
-                <w:b/>
-                <w:color w:val="833C0B" w:themeColor="accent2" w:themeShade="80"/>
-                <w:sz w:val="18"/>
-                <w:szCs w:val="18"/>
-                <w:shd w:val="clear" w:color="auto" w:fill="FFFFFF"/>
-              </w:rPr>
-              <w:t>TestBlazedemo</w:t>
+                <w:noProof/>
+              </w:rPr>
+              <w:drawing>
+                <wp:inline distT="0" distB="0" distL="0" distR="0" wp14:anchorId="6F93B3D1" wp14:editId="106647F9">
+                  <wp:extent cx="2525552" cy="495397"/>
+                  <wp:effectExtent l="0" t="0" r="8255" b="0"/>
+                  <wp:docPr id="10" name="Picture 10"/>
+                  <wp:cNvGraphicFramePr>
+                    <a:graphicFrameLocks xmlns:a="http://schemas.openxmlformats.org/drawingml/2006/main" noChangeAspect="1"/>
+                  </wp:cNvGraphicFramePr>
+                  <a:graphic xmlns:a="http://schemas.openxmlformats.org/drawingml/2006/main">
+                    <a:graphicData uri="http://schemas.openxmlformats.org/drawingml/2006/picture">
+                      <pic:pic xmlns:pic="http://schemas.openxmlformats.org/drawingml/2006/picture">
+                        <pic:nvPicPr>
+                          <pic:cNvPr id="1" name=""/>
+                          <pic:cNvPicPr/>
+                        </pic:nvPicPr>
+                        <pic:blipFill>
+                          <a:blip r:embed="rId11"/>
+                          <a:stretch>
+                            <a:fillRect/>
+                          </a:stretch>
+                        </pic:blipFill>
+                        <pic:spPr>
+                          <a:xfrm>
+                            <a:off x="0" y="0"/>
+                            <a:ext cx="2623846" cy="514678"/>
+                          </a:xfrm>
+                          <a:prstGeom prst="rect">
+                            <a:avLst/>
+                          </a:prstGeom>
+                        </pic:spPr>
+                      </pic:pic>
+                    </a:graphicData>
+                  </a:graphic>
+                </wp:inline>
+              </w:drawing>
             </w:r>
           </w:p>
           <w:p>
@@ -2542,6 +2600,93 @@
                 <w:szCs w:val="18"/>
               </w:rPr>
               <w:t xml:space="preserve"> to the local path</w:t>
+            </w:r>
+          </w:p>
+          <w:p>
+            <w:pPr>
+              <w:pStyle w:val="NormalWeb"/>
+              <w:rPr>
+                <w:rFonts w:asciiTheme="minorHAnsi" w:hAnsiTheme="minorHAnsi" w:cstheme="minorHAnsi"/>
+                <w:b/>
+                <w:color w:val="172B4D"/>
+                <w:sz w:val="18"/>
+                <w:szCs w:val="18"/>
+              </w:rPr>
+            </w:pPr>
+            <w:proofErr w:type="spellStart"/>
+            <w:r>
+              <w:rPr>
+                <w:rFonts w:asciiTheme="minorHAnsi" w:hAnsiTheme="minorHAnsi" w:cstheme="minorHAnsi"/>
+                <w:b/>
+                <w:color w:val="172B4D"/>
+                <w:sz w:val="18"/>
+                <w:szCs w:val="18"/>
+              </w:rPr>
+              <w:t>TestBlazedemo</w:t>
+            </w:r>
+            <w:proofErr w:type="spellEnd"/>
+            <w:r>
+              <w:rPr>
+                <w:rFonts w:asciiTheme="minorHAnsi" w:hAnsiTheme="minorHAnsi" w:cstheme="minorHAnsi"/>
+                <w:b/>
+                <w:color w:val="172B4D"/>
+                <w:sz w:val="18"/>
+                <w:szCs w:val="18"/>
+              </w:rPr>
+              <w:t xml:space="preserve"> can be downloaded from </w:t>
+            </w:r>
+            <w:r>
+              <w:rPr>
+                <w:rFonts w:asciiTheme="minorHAnsi" w:hAnsiTheme="minorHAnsi" w:cstheme="minorHAnsi"/>
+                <w:b/>
+                <w:color w:val="172B4D"/>
+                <w:sz w:val="18"/>
+                <w:szCs w:val="18"/>
+              </w:rPr>
+              <w:t xml:space="preserve">my </w:t>
+            </w:r>
+            <w:r>
+              <w:rPr>
+                <w:rFonts w:asciiTheme="minorHAnsi" w:hAnsiTheme="minorHAnsi" w:cstheme="minorHAnsi"/>
+                <w:b/>
+                <w:color w:val="172B4D"/>
+                <w:sz w:val="18"/>
+                <w:szCs w:val="18"/>
+              </w:rPr>
+              <w:t xml:space="preserve">public </w:t>
+            </w:r>
+            <w:r>
+              <w:rPr>
+                <w:rFonts w:asciiTheme="minorHAnsi" w:hAnsiTheme="minorHAnsi" w:cstheme="minorHAnsi"/>
+                <w:b/>
+                <w:color w:val="172B4D"/>
+                <w:sz w:val="18"/>
+                <w:szCs w:val="18"/>
+              </w:rPr>
+              <w:t>GIT repo</w:t>
+            </w:r>
+          </w:p>
+          <w:p>
+            <w:pPr>
+              <w:pStyle w:val="NormalWeb"/>
+              <w:rPr>
+                <w:rFonts w:asciiTheme="minorHAnsi" w:hAnsiTheme="minorHAnsi" w:cstheme="minorHAnsi"/>
+                <w:b/>
+                <w:color w:val="172B4D"/>
+                <w:sz w:val="18"/>
+                <w:szCs w:val="18"/>
+              </w:rPr>
+            </w:pPr>
+            <w:r>
+              <w:rPr>
+                <w:rFonts w:asciiTheme="minorHAnsi" w:hAnsiTheme="minorHAnsi" w:cstheme="minorHAnsi"/>
+                <w:b/>
+                <w:color w:val="172B4D"/>
+                <w:sz w:val="18"/>
+                <w:szCs w:val="18"/>
+                <w:highlight w:val="yellow"/>
+              </w:rPr>
+              <w:t>https://github.com/swethapn/blazeDemo</w:t>
             </w:r>
           </w:p>
         </w:tc>
@@ -2847,17 +2992,6 @@
               </w:rPr>
               <w:t> -n -t /workspace/</w:t>
             </w:r>
-            <w:r>
-              <w:rPr>
-                <w:rFonts w:ascii="Segoe UI" w:hAnsi="Segoe UI" w:cs="Segoe UI"/>
-                <w:b/>
-                <w:color w:val="833C0B" w:themeColor="accent2" w:themeShade="80"/>
-                <w:sz w:val="18"/>
-                <w:szCs w:val="18"/>
-                <w:shd w:val="clear" w:color="auto" w:fill="FFFFFF"/>
-              </w:rPr>
-              <w:t xml:space="preserve"> </w:t>
-            </w:r>
             <w:proofErr w:type="spellStart"/>
             <w:r>
               <w:rPr>
@@ -2932,7 +3066,40 @@
                 <w:szCs w:val="21"/>
                 <w:shd w:val="clear" w:color="auto" w:fill="FFFFFF"/>
               </w:rPr>
-              <w:t>InfiniteJP_1Vu_5Loop.jt</w:t>
+              <w:t>Blazedemo</w:t>
+            </w:r>
+            <w:r>
+              <w:rPr>
+                <w:rStyle w:val="Strong"/>
+                <w:rFonts w:ascii="Segoe UI" w:eastAsiaTheme="majorEastAsia" w:hAnsi="Segoe UI" w:cs="Segoe UI"/>
+                <w:color w:val="008080"/>
+                <w:sz w:val="21"/>
+                <w:szCs w:val="21"/>
+                <w:shd w:val="clear" w:color="auto" w:fill="FFFFFF"/>
+              </w:rPr>
+              <w:t>_1</w:t>
+            </w:r>
+            <w:r>
+              <w:rPr>
+                <w:rStyle w:val="Strong"/>
+                <w:rFonts w:ascii="Segoe UI" w:eastAsiaTheme="majorEastAsia" w:hAnsi="Segoe UI" w:cs="Segoe UI"/>
+                <w:color w:val="008080"/>
+                <w:sz w:val="21"/>
+                <w:szCs w:val="21"/>
+                <w:shd w:val="clear" w:color="auto" w:fill="FFFFFF"/>
+              </w:rPr>
+              <w:t>0Vu.</w:t>
+            </w:r>
+            <w:r>
+              <w:rPr>
+                <w:rStyle w:val="Strong"/>
+                <w:rFonts w:ascii="Segoe UI" w:eastAsiaTheme="majorEastAsia" w:hAnsi="Segoe UI" w:cs="Segoe UI"/>
+                <w:color w:val="008080"/>
+                <w:sz w:val="21"/>
+                <w:szCs w:val="21"/>
+                <w:shd w:val="clear" w:color="auto" w:fill="FFFFFF"/>
+              </w:rPr>
+              <w:t>jt</w:t>
             </w:r>
             <w:r>
               <w:rPr>
@@ -3213,6 +3380,7 @@
                 <w:sz w:val="18"/>
                 <w:szCs w:val="18"/>
               </w:rPr>
+              <w:lastRenderedPageBreak/>
               <w:t>Log</w:t>
             </w:r>
             <w:r>
@@ -3255,7 +3423,6 @@
                 <w:sz w:val="18"/>
                 <w:szCs w:val="18"/>
               </w:rPr>
-              <w:lastRenderedPageBreak/>
               <w:t>Html report name to change for every test run</w:t>
             </w:r>
           </w:p>
@@ -3534,7 +3701,16 @@
                 <w:sz w:val="18"/>
                 <w:szCs w:val="18"/>
               </w:rPr>
-              <w:t>Refer Figure 2 for Report Screenshots</w:t>
+              <w:t>Refer Figure 2</w:t>
+            </w:r>
+            <w:r>
+              <w:rPr>
+                <w:rFonts w:asciiTheme="minorHAnsi" w:hAnsiTheme="minorHAnsi" w:cstheme="minorHAnsi"/>
+                <w:color w:val="172B4D"/>
+                <w:sz w:val="18"/>
+                <w:szCs w:val="18"/>
+              </w:rPr>
+              <w:t xml:space="preserve"> for Report Screenshot</w:t>
             </w:r>
           </w:p>
         </w:tc>
@@ -3542,21 +3718,114 @@
     </w:tbl>
     <w:p/>
     <w:p>
+      <w:r>
+        <w:rPr>
+          <w:noProof/>
+        </w:rPr>
+        <w:drawing>
+          <wp:inline distT="0" distB="0" distL="0" distR="0" wp14:anchorId="7871A0E7" wp14:editId="3E94ADC9">
+            <wp:extent cx="5943600" cy="987425"/>
+            <wp:effectExtent l="0" t="0" r="0" b="3175"/>
+            <wp:docPr id="13" name="Picture 13"/>
+            <wp:cNvGraphicFramePr>
+              <a:graphicFrameLocks xmlns:a="http://schemas.openxmlformats.org/drawingml/2006/main" noChangeAspect="1"/>
+            </wp:cNvGraphicFramePr>
+            <a:graphic xmlns:a="http://schemas.openxmlformats.org/drawingml/2006/main">
+              <a:graphicData uri="http://schemas.openxmlformats.org/drawingml/2006/picture">
+                <pic:pic xmlns:pic="http://schemas.openxmlformats.org/drawingml/2006/picture">
+                  <pic:nvPicPr>
+                    <pic:cNvPr id="1" name=""/>
+                    <pic:cNvPicPr/>
+                  </pic:nvPicPr>
+                  <pic:blipFill>
+                    <a:blip r:embed="rId14"/>
+                    <a:stretch>
+                      <a:fillRect/>
+                    </a:stretch>
+                  </pic:blipFill>
+                  <pic:spPr>
+                    <a:xfrm>
+                      <a:off x="0" y="0"/>
+                      <a:ext cx="5943600" cy="987425"/>
+                    </a:xfrm>
+                    <a:prstGeom prst="rect">
+                      <a:avLst/>
+                    </a:prstGeom>
+                  </pic:spPr>
+                </pic:pic>
+              </a:graphicData>
+            </a:graphic>
+          </wp:inline>
+        </w:drawing>
+      </w:r>
+    </w:p>
+    <w:p>
+      <w:r>
+        <w:t xml:space="preserve">                                                      Figure 1: PowerShell CLI Docker Run</w:t>
+      </w:r>
+    </w:p>
+    <w:p>
+      <w:r>
+        <w:rPr>
+          <w:noProof/>
+        </w:rPr>
+        <w:drawing>
+          <wp:inline distT="0" distB="0" distL="0" distR="0" wp14:anchorId="022EC1C7" wp14:editId="4C9BB252">
+            <wp:extent cx="5943600" cy="3136265"/>
+            <wp:effectExtent l="19050" t="19050" r="19050" b="26035"/>
+            <wp:docPr id="12" name="Picture 12"/>
+            <wp:cNvGraphicFramePr>
+              <a:graphicFrameLocks xmlns:a="http://schemas.openxmlformats.org/drawingml/2006/main" noChangeAspect="1"/>
+            </wp:cNvGraphicFramePr>
+            <a:graphic xmlns:a="http://schemas.openxmlformats.org/drawingml/2006/main">
+              <a:graphicData uri="http://schemas.openxmlformats.org/drawingml/2006/picture">
+                <pic:pic xmlns:pic="http://schemas.openxmlformats.org/drawingml/2006/picture">
+                  <pic:nvPicPr>
+                    <pic:cNvPr id="1" name=""/>
+                    <pic:cNvPicPr/>
+                  </pic:nvPicPr>
+                  <pic:blipFill>
+                    <a:blip r:embed="rId15"/>
+                    <a:stretch>
+                      <a:fillRect/>
+                    </a:stretch>
+                  </pic:blipFill>
+                  <pic:spPr>
+                    <a:xfrm>
+                      <a:off x="0" y="0"/>
+                      <a:ext cx="5943600" cy="3136265"/>
+                    </a:xfrm>
+                    <a:prstGeom prst="rect">
+                      <a:avLst/>
+                    </a:prstGeom>
+                    <a:ln>
+                      <a:solidFill>
+                        <a:schemeClr val="tx1"/>
+                      </a:solidFill>
+                    </a:ln>
+                  </pic:spPr>
+                </pic:pic>
+              </a:graphicData>
+            </a:graphic>
+          </wp:inline>
+        </w:drawing>
+      </w:r>
+    </w:p>
+    <w:p>
+      <w:r>
+        <w:t xml:space="preserve">                                                                               Figure 2: HTML Report</w:t>
+      </w:r>
+    </w:p>
+    <w:p>
       <w:pPr>
         <w:tabs>
           <w:tab w:val="left" w:pos="1209"/>
         </w:tabs>
       </w:pPr>
       <w:r>
+        <w:lastRenderedPageBreak/>
         <w:tab/>
       </w:r>
-    </w:p>
-    <w:p>
-      <w:pPr>
-        <w:tabs>
-          <w:tab w:val="left" w:pos="1209"/>
-        </w:tabs>
-      </w:pPr>
     </w:p>
     <w:p>
       <w:pPr>
@@ -3586,7 +3855,7 @@
     </w:p>
     <w:p>
       <w:pPr>
-        <w:ind w:left="720"/>
+        <w:jc w:val="center"/>
         <w:rPr>
           <w:rStyle w:val="Strong"/>
           <w:rFonts w:ascii="Segoe UI" w:hAnsi="Segoe UI" w:cs="Segoe UI"/>
@@ -3605,7 +3874,7 @@
           <w:color w:val="172B4D"/>
           <w:sz w:val="21"/>
           <w:szCs w:val="21"/>
-          <w:highlight w:val="lightGray"/>
+          <w:highlight w:val="cyan"/>
           <w:shd w:val="clear" w:color="auto" w:fill="FFFFFF"/>
         </w:rPr>
         <w:t>docker</w:t>
@@ -3619,7 +3888,7 @@
           <w:color w:val="172B4D"/>
           <w:sz w:val="21"/>
           <w:szCs w:val="21"/>
-          <w:highlight w:val="lightGray"/>
+          <w:highlight w:val="cyan"/>
           <w:shd w:val="clear" w:color="auto" w:fill="FFFFFF"/>
         </w:rPr>
         <w:t xml:space="preserve"> run</w:t>
@@ -3630,7 +3899,7 @@
           <w:color w:val="172B4D"/>
           <w:sz w:val="21"/>
           <w:szCs w:val="21"/>
-          <w:highlight w:val="lightGray"/>
+          <w:highlight w:val="cyan"/>
           <w:shd w:val="clear" w:color="auto" w:fill="FFFFFF"/>
         </w:rPr>
         <w:t> </w:t>
@@ -3642,7 +3911,7 @@
           <w:color w:val="172B4D"/>
           <w:sz w:val="21"/>
           <w:szCs w:val="21"/>
-          <w:highlight w:val="lightGray"/>
+          <w:highlight w:val="cyan"/>
           <w:shd w:val="clear" w:color="auto" w:fill="FFFFFF"/>
         </w:rPr>
         <w:t>-v</w:t>
@@ -3653,7 +3922,7 @@
           <w:color w:val="800000"/>
           <w:sz w:val="21"/>
           <w:szCs w:val="21"/>
-          <w:highlight w:val="lightGray"/>
+          <w:highlight w:val="cyan"/>
           <w:shd w:val="clear" w:color="auto" w:fill="FFFFFF"/>
         </w:rPr>
         <w:t> </w:t>
@@ -3663,12 +3932,12 @@
           <w:rFonts w:ascii="Segoe UI" w:hAnsi="Segoe UI" w:cs="Segoe UI"/>
           <w:sz w:val="21"/>
           <w:szCs w:val="21"/>
-          <w:highlight w:val="lightGray"/>
+          <w:highlight w:val="cyan"/>
           <w:shd w:val="clear" w:color="auto" w:fill="FFFFFF"/>
         </w:rPr>
         <w:t>C:/</w:t>
       </w:r>
-      <w:hyperlink r:id="rId14" w:history="1">
+      <w:hyperlink r:id="rId16" w:history="1">
         <w:r>
           <w:rPr>
             <w:rStyle w:val="Hyperlink"/>
@@ -3676,7 +3945,7 @@
             <w:color w:val="auto"/>
             <w:sz w:val="21"/>
             <w:szCs w:val="21"/>
-            <w:highlight w:val="lightGray"/>
+            <w:highlight w:val="cyan"/>
             <w:shd w:val="clear" w:color="auto" w:fill="FFFFFF"/>
           </w:rPr>
           <w:t>jmeter-base:/workspace swethapn14/repo_perf:JmeterLatest</w:t>
@@ -3689,7 +3958,7 @@
           <w:color w:val="0000FF"/>
           <w:sz w:val="21"/>
           <w:szCs w:val="21"/>
-          <w:highlight w:val="lightGray"/>
+          <w:highlight w:val="cyan"/>
           <w:shd w:val="clear" w:color="auto" w:fill="FFFFFF"/>
         </w:rPr>
         <w:t xml:space="preserve"> -</w:t>
@@ -3702,7 +3971,7 @@
           <w:color w:val="0000FF"/>
           <w:sz w:val="21"/>
           <w:szCs w:val="21"/>
-          <w:highlight w:val="lightGray"/>
+          <w:highlight w:val="cyan"/>
           <w:shd w:val="clear" w:color="auto" w:fill="FFFFFF"/>
         </w:rPr>
         <w:t>Jthreads</w:t>
@@ -3715,7 +3984,7 @@
           <w:color w:val="0000FF"/>
           <w:sz w:val="21"/>
           <w:szCs w:val="21"/>
-          <w:highlight w:val="lightGray"/>
+          <w:highlight w:val="cyan"/>
           <w:shd w:val="clear" w:color="auto" w:fill="FFFFFF"/>
         </w:rPr>
         <w:t>=</w:t>
@@ -3727,7 +3996,7 @@
           <w:color w:val="008080"/>
           <w:sz w:val="21"/>
           <w:szCs w:val="21"/>
-          <w:highlight w:val="lightGray"/>
+          <w:highlight w:val="cyan"/>
           <w:shd w:val="clear" w:color="auto" w:fill="FFFFFF"/>
         </w:rPr>
         <w:t>10</w:t>
@@ -3739,7 +4008,7 @@
           <w:color w:val="0000FF"/>
           <w:sz w:val="21"/>
           <w:szCs w:val="21"/>
-          <w:highlight w:val="lightGray"/>
+          <w:highlight w:val="cyan"/>
           <w:shd w:val="clear" w:color="auto" w:fill="FFFFFF"/>
         </w:rPr>
         <w:t xml:space="preserve"> -</w:t>
@@ -3752,7 +4021,7 @@
           <w:color w:val="0000FF"/>
           <w:sz w:val="21"/>
           <w:szCs w:val="21"/>
-          <w:highlight w:val="lightGray"/>
+          <w:highlight w:val="cyan"/>
           <w:shd w:val="clear" w:color="auto" w:fill="FFFFFF"/>
         </w:rPr>
         <w:t>Jrampup</w:t>
@@ -3765,7 +4034,7 @@
           <w:color w:val="0000FF"/>
           <w:sz w:val="21"/>
           <w:szCs w:val="21"/>
-          <w:highlight w:val="lightGray"/>
+          <w:highlight w:val="cyan"/>
           <w:shd w:val="clear" w:color="auto" w:fill="FFFFFF"/>
         </w:rPr>
         <w:t>=</w:t>
@@ -3777,7 +4046,7 @@
           <w:color w:val="008080"/>
           <w:sz w:val="21"/>
           <w:szCs w:val="21"/>
-          <w:highlight w:val="lightGray"/>
+          <w:highlight w:val="cyan"/>
           <w:shd w:val="clear" w:color="auto" w:fill="FFFFFF"/>
         </w:rPr>
         <w:t>20</w:t>
@@ -3788,54 +4057,19 @@
           <w:color w:val="172B4D"/>
           <w:sz w:val="21"/>
           <w:szCs w:val="21"/>
-          <w:highlight w:val="lightGray"/>
+          <w:highlight w:val="cyan"/>
           <w:shd w:val="clear" w:color="auto" w:fill="FFFFFF"/>
         </w:rPr>
-        <w:t> </w:t>
-      </w:r>
-      <w:r>
-        <w:rPr>
-          <w:rFonts w:ascii="Segoe UI" w:hAnsi="Segoe UI" w:cs="Segoe UI"/>
-          <w:b/>
-          <w:color w:val="172B4D"/>
-          <w:sz w:val="21"/>
-          <w:szCs w:val="21"/>
-          <w:highlight w:val="lightGray"/>
-          <w:shd w:val="clear" w:color="auto" w:fill="FFFFFF"/>
-        </w:rPr>
-        <w:t>-n -t</w:t>
-      </w:r>
+        <w:t> -n -t /workspace/</w:t>
+      </w:r>
+      <w:proofErr w:type="spellStart"/>
       <w:r>
         <w:rPr>
           <w:rFonts w:ascii="Segoe UI" w:hAnsi="Segoe UI" w:cs="Segoe UI"/>
           <w:color w:val="172B4D"/>
           <w:sz w:val="21"/>
           <w:szCs w:val="21"/>
-          <w:highlight w:val="lightGray"/>
-          <w:shd w:val="clear" w:color="auto" w:fill="FFFFFF"/>
-        </w:rPr>
-        <w:t xml:space="preserve"> /workspace/</w:t>
-      </w:r>
-      <w:r>
-        <w:rPr>
-          <w:rFonts w:ascii="Segoe UI" w:hAnsi="Segoe UI" w:cs="Segoe UI"/>
-          <w:b/>
-          <w:color w:val="833C0B" w:themeColor="accent2" w:themeShade="80"/>
-          <w:sz w:val="18"/>
-          <w:szCs w:val="18"/>
-          <w:highlight w:val="lightGray"/>
-          <w:shd w:val="clear" w:color="auto" w:fill="FFFFFF"/>
-        </w:rPr>
-        <w:t xml:space="preserve"> </w:t>
-      </w:r>
-      <w:proofErr w:type="spellStart"/>
-      <w:r>
-        <w:rPr>
-          <w:rFonts w:ascii="Segoe UI" w:eastAsia="Times New Roman" w:hAnsi="Segoe UI" w:cs="Segoe UI"/>
-          <w:color w:val="172B4D"/>
-          <w:sz w:val="21"/>
-          <w:szCs w:val="21"/>
-          <w:highlight w:val="lightGray"/>
+          <w:highlight w:val="cyan"/>
           <w:shd w:val="clear" w:color="auto" w:fill="FFFFFF"/>
         </w:rPr>
         <w:t>TestBlazedemo</w:t>
@@ -3848,7 +4082,7 @@
           <w:b w:val="0"/>
           <w:sz w:val="21"/>
           <w:szCs w:val="21"/>
-          <w:highlight w:val="lightGray"/>
+          <w:highlight w:val="cyan"/>
           <w:shd w:val="clear" w:color="auto" w:fill="FFFFFF"/>
         </w:rPr>
         <w:t>/</w:t>
@@ -3861,10 +4095,31 @@
           <w:color w:val="008080"/>
           <w:sz w:val="21"/>
           <w:szCs w:val="21"/>
-          <w:highlight w:val="lightGray"/>
+          <w:highlight w:val="cyan"/>
           <w:shd w:val="clear" w:color="auto" w:fill="FFFFFF"/>
         </w:rPr>
-        <w:t>Blazedemo</w:t>
+        <w:t>Blazedemo.jmx</w:t>
+      </w:r>
+      <w:proofErr w:type="spellEnd"/>
+      <w:r>
+        <w:rPr>
+          <w:rStyle w:val="Strong"/>
+          <w:rFonts w:eastAsiaTheme="majorEastAsia"/>
+          <w:color w:val="008080"/>
+          <w:highlight w:val="cyan"/>
+        </w:rPr>
+        <w:t xml:space="preserve"> </w:t>
+      </w:r>
+      <w:r>
+        <w:rPr>
+          <w:rFonts w:ascii="Segoe UI" w:hAnsi="Segoe UI" w:cs="Segoe UI"/>
+          <w:color w:val="172B4D"/>
+          <w:sz w:val="21"/>
+          <w:szCs w:val="21"/>
+          <w:highlight w:val="cyan"/>
+          <w:shd w:val="clear" w:color="auto" w:fill="FFFFFF"/>
+        </w:rPr>
+        <w:t>-l /workspace/logs/</w:t>
       </w:r>
       <w:r>
         <w:rPr>
@@ -3873,31 +4128,10 @@
           <w:color w:val="008080"/>
           <w:sz w:val="21"/>
           <w:szCs w:val="21"/>
-          <w:highlight w:val="lightGray"/>
+          <w:highlight w:val="cyan"/>
           <w:shd w:val="clear" w:color="auto" w:fill="FFFFFF"/>
         </w:rPr>
-        <w:t>.jmx</w:t>
-      </w:r>
-      <w:proofErr w:type="spellEnd"/>
-      <w:r>
-        <w:rPr>
-          <w:rStyle w:val="Strong"/>
-          <w:rFonts w:eastAsiaTheme="majorEastAsia"/>
-          <w:color w:val="008080"/>
-          <w:highlight w:val="lightGray"/>
-        </w:rPr>
-        <w:t xml:space="preserve"> </w:t>
-      </w:r>
-      <w:r>
-        <w:rPr>
-          <w:rFonts w:ascii="Segoe UI" w:hAnsi="Segoe UI" w:cs="Segoe UI"/>
-          <w:color w:val="172B4D"/>
-          <w:sz w:val="21"/>
-          <w:szCs w:val="21"/>
-          <w:highlight w:val="lightGray"/>
-          <w:shd w:val="clear" w:color="auto" w:fill="FFFFFF"/>
-        </w:rPr>
-        <w:t>-l /workspace/logs/</w:t>
+        <w:t>Blazedemo</w:t>
       </w:r>
       <w:r>
         <w:rPr>
@@ -3906,10 +4140,22 @@
           <w:color w:val="008080"/>
           <w:sz w:val="21"/>
           <w:szCs w:val="21"/>
-          <w:highlight w:val="lightGray"/>
+          <w:highlight w:val="cyan"/>
           <w:shd w:val="clear" w:color="auto" w:fill="FFFFFF"/>
         </w:rPr>
-        <w:t>Blazedemo_10V</w:t>
+        <w:t>_1</w:t>
+      </w:r>
+      <w:r>
+        <w:rPr>
+          <w:rStyle w:val="Strong"/>
+          <w:rFonts w:ascii="Segoe UI" w:eastAsiaTheme="majorEastAsia" w:hAnsi="Segoe UI" w:cs="Segoe UI"/>
+          <w:color w:val="008080"/>
+          <w:sz w:val="21"/>
+          <w:szCs w:val="21"/>
+          <w:highlight w:val="cyan"/>
+          <w:shd w:val="clear" w:color="auto" w:fill="FFFFFF"/>
+        </w:rPr>
+        <w:t>0Vu.</w:t>
       </w:r>
       <w:r>
         <w:rPr>
@@ -3918,10 +4164,10 @@
           <w:color w:val="008080"/>
           <w:sz w:val="21"/>
           <w:szCs w:val="21"/>
-          <w:highlight w:val="lightGray"/>
+          <w:highlight w:val="cyan"/>
           <w:shd w:val="clear" w:color="auto" w:fill="FFFFFF"/>
         </w:rPr>
-        <w:t>u_5Loop.jt</w:t>
+        <w:t>jt</w:t>
       </w:r>
       <w:r>
         <w:rPr>
@@ -3930,7 +4176,7 @@
           <w:color w:val="339966"/>
           <w:sz w:val="21"/>
           <w:szCs w:val="21"/>
-          <w:highlight w:val="lightGray"/>
+          <w:highlight w:val="cyan"/>
           <w:shd w:val="clear" w:color="auto" w:fill="FFFFFF"/>
         </w:rPr>
         <w:t>l</w:t>
@@ -3942,22 +4188,10 @@
           <w:color w:val="172B4D"/>
           <w:sz w:val="21"/>
           <w:szCs w:val="21"/>
-          <w:highlight w:val="lightGray"/>
+          <w:highlight w:val="cyan"/>
           <w:shd w:val="clear" w:color="auto" w:fill="FFFFFF"/>
         </w:rPr>
         <w:t> </w:t>
-      </w:r>
-      <w:r>
-        <w:rPr>
-          <w:rFonts w:ascii="Segoe UI" w:hAnsi="Segoe UI" w:cs="Segoe UI"/>
-          <w:b/>
-          <w:color w:val="172B4D"/>
-          <w:sz w:val="21"/>
-          <w:szCs w:val="21"/>
-          <w:highlight w:val="lightGray"/>
-          <w:shd w:val="clear" w:color="auto" w:fill="FFFFFF"/>
-        </w:rPr>
-        <w:t>-e -o</w:t>
       </w:r>
       <w:r>
         <w:rPr>
@@ -3965,18 +4199,10 @@
           <w:color w:val="172B4D"/>
           <w:sz w:val="21"/>
           <w:szCs w:val="21"/>
-          <w:highlight w:val="lightGray"/>
+          <w:highlight w:val="cyan"/>
           <w:shd w:val="clear" w:color="auto" w:fill="FFFFFF"/>
         </w:rPr>
-        <w:t xml:space="preserve"> /workspace/html/</w:t>
-      </w:r>
-      <w:r>
-        <w:rPr>
-          <w:rStyle w:val="Strong"/>
-          <w:color w:val="008080"/>
-          <w:highlight w:val="lightGray"/>
-        </w:rPr>
-        <w:t>Blaze_</w:t>
+        <w:t>-e -o /workspace/html/</w:t>
       </w:r>
       <w:r>
         <w:rPr>
@@ -3985,7 +4211,7 @@
           <w:color w:val="008080"/>
           <w:sz w:val="21"/>
           <w:szCs w:val="21"/>
-          <w:highlight w:val="lightGray"/>
+          <w:highlight w:val="cyan"/>
           <w:shd w:val="clear" w:color="auto" w:fill="FFFFFF"/>
         </w:rPr>
         <w:t>1</w:t>
@@ -3997,7 +4223,7 @@
           <w:color w:val="008080"/>
           <w:sz w:val="21"/>
           <w:szCs w:val="21"/>
-          <w:highlight w:val="lightGray"/>
+          <w:highlight w:val="cyan"/>
           <w:shd w:val="clear" w:color="auto" w:fill="FFFFFF"/>
         </w:rPr>
         <w:t>0</w:t>
@@ -4009,7 +4235,7 @@
           <w:color w:val="008080"/>
           <w:sz w:val="21"/>
           <w:szCs w:val="21"/>
-          <w:highlight w:val="lightGray"/>
+          <w:highlight w:val="cyan"/>
           <w:shd w:val="clear" w:color="auto" w:fill="FFFFFF"/>
         </w:rPr>
         <w:t>VuReport</w:t>
@@ -4434,7 +4660,7 @@
               </w:rPr>
               <w:t>C:/</w:t>
             </w:r>
-            <w:hyperlink r:id="rId15" w:history="1">
+            <w:hyperlink r:id="rId17" w:history="1">
               <w:r>
                 <w:rPr>
                   <w:rStyle w:val="Hyperlink"/>
@@ -4607,7 +4833,7 @@
               </w:rPr>
               <w:t>C:/</w:t>
             </w:r>
-            <w:hyperlink r:id="rId16" w:history="1">
+            <w:hyperlink r:id="rId18" w:history="1">
               <w:r>
                 <w:rPr>
                   <w:rFonts w:asciiTheme="minorHAnsi" w:hAnsiTheme="minorHAnsi" w:cstheme="minorHAnsi"/>
@@ -4826,7 +5052,6 @@
                 <w:sz w:val="18"/>
                 <w:szCs w:val="18"/>
               </w:rPr>
-              <w:lastRenderedPageBreak/>
               <w:t xml:space="preserve">This folder contains the scripts, </w:t>
             </w:r>
             <w:r>
@@ -4883,7 +5108,6 @@
                 <w:sz w:val="18"/>
                 <w:szCs w:val="18"/>
               </w:rPr>
-              <w:lastRenderedPageBreak/>
               <w:t>Don’t change</w:t>
             </w:r>
             <w:r>
@@ -5513,6 +5737,88 @@
         <w:tc>
           <w:tcPr>
             <w:tcW w:w="5192" w:type="dxa"/>
+            <w:tcBorders>
+              <w:top w:val="single" w:sz="6" w:space="0" w:color="C1C7D0"/>
+              <w:left w:val="single" w:sz="6" w:space="0" w:color="C1C7D0"/>
+              <w:bottom w:val="single" w:sz="6" w:space="0" w:color="C1C7D0"/>
+              <w:right w:val="single" w:sz="6" w:space="0" w:color="C1C7D0"/>
+            </w:tcBorders>
+            <w:shd w:val="clear" w:color="auto" w:fill="FFFFFF"/>
+            <w:tcMar>
+              <w:top w:w="105" w:type="dxa"/>
+              <w:left w:w="150" w:type="dxa"/>
+              <w:bottom w:w="105" w:type="dxa"/>
+              <w:right w:w="150" w:type="dxa"/>
+            </w:tcMar>
+          </w:tcPr>
+          <w:p>
+            <w:pPr>
+              <w:pStyle w:val="NormalWeb"/>
+              <w:tabs>
+                <w:tab w:val="left" w:pos="3840"/>
+              </w:tabs>
+              <w:spacing w:before="0" w:beforeAutospacing="0" w:after="0" w:afterAutospacing="0"/>
+              <w:rPr>
+                <w:rFonts w:asciiTheme="minorHAnsi" w:hAnsiTheme="minorHAnsi" w:cstheme="minorHAnsi"/>
+                <w:color w:val="172B4D"/>
+                <w:sz w:val="18"/>
+                <w:szCs w:val="18"/>
+              </w:rPr>
+            </w:pPr>
+          </w:p>
+        </w:tc>
+        <w:tc>
+          <w:tcPr>
+            <w:tcW w:w="3635" w:type="dxa"/>
+            <w:tcBorders>
+              <w:top w:val="single" w:sz="6" w:space="0" w:color="C1C7D0"/>
+              <w:left w:val="single" w:sz="6" w:space="0" w:color="C1C7D0"/>
+              <w:bottom w:val="single" w:sz="6" w:space="0" w:color="C1C7D0"/>
+              <w:right w:val="single" w:sz="6" w:space="0" w:color="C1C7D0"/>
+            </w:tcBorders>
+            <w:shd w:val="clear" w:color="auto" w:fill="FFFFFF"/>
+          </w:tcPr>
+          <w:p>
+            <w:pPr>
+              <w:pStyle w:val="NormalWeb"/>
+              <w:spacing w:before="0" w:beforeAutospacing="0" w:after="0" w:afterAutospacing="0"/>
+              <w:rPr>
+                <w:rFonts w:asciiTheme="minorHAnsi" w:hAnsiTheme="minorHAnsi" w:cstheme="minorHAnsi"/>
+                <w:color w:val="172B4D"/>
+                <w:sz w:val="18"/>
+                <w:szCs w:val="18"/>
+              </w:rPr>
+            </w:pPr>
+          </w:p>
+        </w:tc>
+        <w:tc>
+          <w:tcPr>
+            <w:tcW w:w="1425" w:type="dxa"/>
+            <w:tcBorders>
+              <w:left w:val="single" w:sz="6" w:space="0" w:color="C1C7D0"/>
+              <w:bottom w:val="single" w:sz="6" w:space="0" w:color="C1C7D0"/>
+              <w:right w:val="single" w:sz="6" w:space="0" w:color="C1C7D0"/>
+            </w:tcBorders>
+            <w:shd w:val="clear" w:color="auto" w:fill="FFFFFF"/>
+          </w:tcPr>
+          <w:p>
+            <w:pPr>
+              <w:pStyle w:val="NormalWeb"/>
+              <w:spacing w:before="0" w:beforeAutospacing="0" w:after="0" w:afterAutospacing="0"/>
+              <w:rPr>
+                <w:rFonts w:asciiTheme="minorHAnsi" w:hAnsiTheme="minorHAnsi" w:cstheme="minorHAnsi"/>
+                <w:color w:val="172B4D"/>
+                <w:sz w:val="18"/>
+                <w:szCs w:val="18"/>
+              </w:rPr>
+            </w:pPr>
+          </w:p>
+        </w:tc>
+      </w:tr>
+      <w:tr>
+        <w:tc>
+          <w:tcPr>
+            <w:tcW w:w="5192" w:type="dxa"/>
             <w:vMerge w:val="restart"/>
             <w:tcBorders>
               <w:top w:val="single" w:sz="6" w:space="0" w:color="C1C7D0"/>
@@ -5546,6 +5852,7 @@
                 <w:sz w:val="18"/>
                 <w:szCs w:val="18"/>
               </w:rPr>
+              <w:lastRenderedPageBreak/>
               <w:t>-</w:t>
             </w:r>
             <w:proofErr w:type="spellStart"/>
@@ -6220,7 +6527,26 @@
                 <w:sz w:val="18"/>
                 <w:szCs w:val="18"/>
               </w:rPr>
-              <w:t xml:space="preserve">Text in Green: To Change </w:t>
+              <w:t xml:space="preserve">Text in </w:t>
+            </w:r>
+            <w:r>
+              <w:rPr>
+                <w:rFonts w:asciiTheme="minorHAnsi" w:hAnsiTheme="minorHAnsi" w:cstheme="minorHAnsi"/>
+                <w:b/>
+                <w:color w:val="385623" w:themeColor="accent6" w:themeShade="80"/>
+                <w:sz w:val="18"/>
+                <w:szCs w:val="18"/>
+              </w:rPr>
+              <w:t>Green</w:t>
+            </w:r>
+            <w:r>
+              <w:rPr>
+                <w:rFonts w:asciiTheme="minorHAnsi" w:hAnsiTheme="minorHAnsi" w:cstheme="minorHAnsi"/>
+                <w:color w:val="172B4D"/>
+                <w:sz w:val="18"/>
+                <w:szCs w:val="18"/>
+              </w:rPr>
+              <w:t xml:space="preserve">: To Change </w:t>
             </w:r>
             <w:r>
               <w:rPr>
@@ -6267,12 +6593,23 @@
             <w:r>
               <w:rPr>
                 <w:rFonts w:ascii="Segoe UI" w:hAnsi="Segoe UI" w:cs="Segoe UI"/>
+                <w:b/>
                 <w:color w:val="172B4D"/>
                 <w:sz w:val="18"/>
                 <w:szCs w:val="18"/>
                 <w:shd w:val="clear" w:color="auto" w:fill="FFFFFF"/>
               </w:rPr>
-              <w:t xml:space="preserve">-l </w:t>
+              <w:t>-l</w:t>
+            </w:r>
+            <w:r>
+              <w:rPr>
+                <w:rFonts w:ascii="Segoe UI" w:hAnsi="Segoe UI" w:cs="Segoe UI"/>
+                <w:color w:val="172B4D"/>
+                <w:sz w:val="18"/>
+                <w:szCs w:val="18"/>
+                <w:shd w:val="clear" w:color="auto" w:fill="FFFFFF"/>
+              </w:rPr>
+              <w:t xml:space="preserve"> </w:t>
             </w:r>
             <w:r>
               <w:rPr>
@@ -6293,18 +6630,19 @@
                 <w:szCs w:val="18"/>
                 <w:shd w:val="clear" w:color="auto" w:fill="FFFFFF"/>
               </w:rPr>
-              <w:t>InfiniteJP_1Vu_5Loop.jt</w:t>
+              <w:t>Blazedemo_10Vu.jtl</w:t>
             </w:r>
             <w:r>
               <w:rPr>
                 <w:rStyle w:val="Strong"/>
                 <w:rFonts w:ascii="Segoe UI" w:eastAsiaTheme="majorEastAsia" w:hAnsi="Segoe UI" w:cs="Segoe UI"/>
-                <w:color w:val="339966"/>
-                <w:sz w:val="18"/>
-                <w:szCs w:val="18"/>
+                <w:color w:val="172B4D"/>
+                <w:sz w:val="21"/>
+                <w:szCs w:val="21"/>
+                <w:highlight w:val="cyan"/>
                 <w:shd w:val="clear" w:color="auto" w:fill="FFFFFF"/>
               </w:rPr>
-              <w:t>l</w:t>
+              <w:t> </w:t>
             </w:r>
           </w:p>
         </w:tc>
@@ -6525,12 +6863,23 @@
             <w:r>
               <w:rPr>
                 <w:rFonts w:ascii="Segoe UI" w:hAnsi="Segoe UI" w:cs="Segoe UI"/>
+                <w:b/>
                 <w:color w:val="172B4D"/>
                 <w:sz w:val="21"/>
                 <w:szCs w:val="21"/>
                 <w:shd w:val="clear" w:color="auto" w:fill="FFFFFF"/>
               </w:rPr>
-              <w:t>-o /workspace/html/</w:t>
+              <w:t>-o</w:t>
+            </w:r>
+            <w:r>
+              <w:rPr>
+                <w:rFonts w:ascii="Segoe UI" w:hAnsi="Segoe UI" w:cs="Segoe UI"/>
+                <w:color w:val="172B4D"/>
+                <w:sz w:val="21"/>
+                <w:szCs w:val="21"/>
+                <w:shd w:val="clear" w:color="auto" w:fill="FFFFFF"/>
+              </w:rPr>
+              <w:t xml:space="preserve"> /workspace/html/</w:t>
             </w:r>
             <w:r>
               <w:rPr>
@@ -6574,16 +6923,91 @@
                 <w:sz w:val="18"/>
                 <w:szCs w:val="18"/>
               </w:rPr>
-              <w:t xml:space="preserve">generated report to be placed in the path </w:t>
-            </w:r>
-            <w:r>
-              <w:rPr>
-                <w:rFonts w:asciiTheme="minorHAnsi" w:hAnsiTheme="minorHAnsi" w:cstheme="minorHAnsi"/>
-                <w:color w:val="172B4D"/>
-                <w:sz w:val="18"/>
-                <w:szCs w:val="18"/>
-              </w:rPr>
-              <w:t>–</w:t>
+              <w:t>The g</w:t>
+            </w:r>
+            <w:r>
+              <w:rPr>
+                <w:rFonts w:asciiTheme="minorHAnsi" w:hAnsiTheme="minorHAnsi" w:cstheme="minorHAnsi"/>
+                <w:color w:val="172B4D"/>
+                <w:sz w:val="18"/>
+                <w:szCs w:val="18"/>
+              </w:rPr>
+              <w:t xml:space="preserve">enerated report </w:t>
+            </w:r>
+            <w:proofErr w:type="gramStart"/>
+            <w:r>
+              <w:rPr>
+                <w:rFonts w:asciiTheme="minorHAnsi" w:hAnsiTheme="minorHAnsi" w:cstheme="minorHAnsi"/>
+                <w:color w:val="172B4D"/>
+                <w:sz w:val="18"/>
+                <w:szCs w:val="18"/>
+              </w:rPr>
+              <w:t>is</w:t>
+            </w:r>
+            <w:r>
+              <w:rPr>
+                <w:rFonts w:asciiTheme="minorHAnsi" w:hAnsiTheme="minorHAnsi" w:cstheme="minorHAnsi"/>
+                <w:color w:val="172B4D"/>
+                <w:sz w:val="18"/>
+                <w:szCs w:val="18"/>
+              </w:rPr>
+              <w:t xml:space="preserve"> placed</w:t>
+            </w:r>
+            <w:proofErr w:type="gramEnd"/>
+            <w:r>
+              <w:rPr>
+                <w:rFonts w:asciiTheme="minorHAnsi" w:hAnsiTheme="minorHAnsi" w:cstheme="minorHAnsi"/>
+                <w:color w:val="172B4D"/>
+                <w:sz w:val="18"/>
+                <w:szCs w:val="18"/>
+              </w:rPr>
+              <w:t xml:space="preserve"> in the</w:t>
+            </w:r>
+            <w:r>
+              <w:rPr>
+                <w:rFonts w:asciiTheme="minorHAnsi" w:hAnsiTheme="minorHAnsi" w:cstheme="minorHAnsi"/>
+                <w:color w:val="172B4D"/>
+                <w:sz w:val="18"/>
+                <w:szCs w:val="18"/>
+              </w:rPr>
+              <w:t xml:space="preserve"> </w:t>
+            </w:r>
+            <w:r>
+              <w:rPr>
+                <w:rFonts w:asciiTheme="minorHAnsi" w:hAnsiTheme="minorHAnsi" w:cstheme="minorHAnsi"/>
+                <w:b/>
+                <w:color w:val="172B4D"/>
+                <w:sz w:val="18"/>
+                <w:szCs w:val="18"/>
+              </w:rPr>
+              <w:t>O</w:t>
+            </w:r>
+            <w:r>
+              <w:rPr>
+                <w:rFonts w:asciiTheme="minorHAnsi" w:hAnsiTheme="minorHAnsi" w:cstheme="minorHAnsi"/>
+                <w:color w:val="172B4D"/>
+                <w:sz w:val="18"/>
+                <w:szCs w:val="18"/>
+              </w:rPr>
+              <w:t>utput</w:t>
+            </w:r>
+            <w:r>
+              <w:rPr>
+                <w:rFonts w:asciiTheme="minorHAnsi" w:hAnsiTheme="minorHAnsi" w:cstheme="minorHAnsi"/>
+                <w:color w:val="172B4D"/>
+                <w:sz w:val="18"/>
+                <w:szCs w:val="18"/>
+              </w:rPr>
+              <w:t xml:space="preserve"> path</w:t>
+            </w:r>
+            <w:r>
+              <w:rPr>
+                <w:rFonts w:asciiTheme="minorHAnsi" w:hAnsiTheme="minorHAnsi" w:cstheme="minorHAnsi"/>
+                <w:color w:val="172B4D"/>
+                <w:sz w:val="18"/>
+                <w:szCs w:val="18"/>
+              </w:rPr>
+              <w:t>.</w:t>
             </w:r>
           </w:p>
           <w:p>
@@ -6591,6 +7015,18 @@
               <w:pStyle w:val="NormalWeb"/>
               <w:spacing w:before="0" w:beforeAutospacing="0" w:after="0" w:afterAutospacing="0"/>
               <w:rPr>
+                <w:rFonts w:asciiTheme="minorHAnsi" w:hAnsiTheme="minorHAnsi" w:cstheme="minorHAnsi"/>
+                <w:color w:val="172B4D"/>
+                <w:sz w:val="18"/>
+                <w:szCs w:val="18"/>
+              </w:rPr>
+            </w:pPr>
+          </w:p>
+          <w:p>
+            <w:pPr>
+              <w:pStyle w:val="NormalWeb"/>
+              <w:spacing w:before="0" w:beforeAutospacing="0" w:after="0" w:afterAutospacing="0"/>
+              <w:rPr>
                 <w:rStyle w:val="Strong"/>
                 <w:rFonts w:asciiTheme="minorHAnsi" w:hAnsiTheme="minorHAnsi" w:cstheme="minorHAnsi"/>
                 <w:color w:val="172B4D"/>
@@ -6605,7 +7041,25 @@
                 <w:sz w:val="18"/>
                 <w:szCs w:val="18"/>
               </w:rPr>
-              <w:t xml:space="preserve"> After the test run completes, please visit this folder and open the index.html for the test results</w:t>
+              <w:t xml:space="preserve"> After the test run completes, please visit </w:t>
+            </w:r>
+            <w:r>
+              <w:rPr>
+                <w:rFonts w:asciiTheme="minorHAnsi" w:hAnsiTheme="minorHAnsi" w:cstheme="minorHAnsi"/>
+                <w:color w:val="172B4D"/>
+                <w:sz w:val="18"/>
+                <w:szCs w:val="18"/>
+              </w:rPr>
+              <w:t>the html</w:t>
+            </w:r>
+            <w:r>
+              <w:rPr>
+                <w:rFonts w:asciiTheme="minorHAnsi" w:hAnsiTheme="minorHAnsi" w:cstheme="minorHAnsi"/>
+                <w:color w:val="172B4D"/>
+                <w:sz w:val="18"/>
+                <w:szCs w:val="18"/>
+              </w:rPr>
+              <w:t xml:space="preserve"> folder and open the index.html for the test results</w:t>
             </w:r>
           </w:p>
         </w:tc>
@@ -6675,7 +7129,35 @@
                 <w:sz w:val="18"/>
                 <w:szCs w:val="18"/>
               </w:rPr>
-              <w:t>Text in Green: To Change</w:t>
+              <w:t xml:space="preserve">Text in </w:t>
+            </w:r>
+            <w:r>
+              <w:rPr>
+                <w:rFonts w:asciiTheme="minorHAnsi" w:hAnsiTheme="minorHAnsi" w:cstheme="minorHAnsi"/>
+                <w:b/>
+                <w:color w:val="385623" w:themeColor="accent6" w:themeShade="80"/>
+                <w:sz w:val="18"/>
+                <w:szCs w:val="18"/>
+              </w:rPr>
+              <w:t>Green</w:t>
+            </w:r>
+            <w:r>
+              <w:rPr>
+                <w:rFonts w:asciiTheme="minorHAnsi" w:hAnsiTheme="minorHAnsi" w:cstheme="minorHAnsi"/>
+                <w:color w:val="172B4D"/>
+                <w:sz w:val="18"/>
+                <w:szCs w:val="18"/>
+              </w:rPr>
+              <w:t>: To Change</w:t>
+            </w:r>
+            <w:r>
+              <w:rPr>
+                <w:rFonts w:asciiTheme="minorHAnsi" w:hAnsiTheme="minorHAnsi" w:cstheme="minorHAnsi"/>
+                <w:color w:val="172B4D"/>
+                <w:sz w:val="18"/>
+                <w:szCs w:val="18"/>
+              </w:rPr>
+              <w:t xml:space="preserve"> for every test run</w:t>
             </w:r>
           </w:p>
         </w:tc>
@@ -6687,10 +7169,323 @@
     <w:p/>
     <w:p/>
     <w:p/>
+    <w:p/>
+    <w:p/>
+    <w:p/>
+    <w:p/>
+    <w:p/>
+    <w:p/>
+    <w:p/>
+    <w:p/>
+    <w:p/>
     <w:p>
       <w:pPr>
         <w:pStyle w:val="Heading1"/>
       </w:pPr>
+      <w:r>
+        <w:lastRenderedPageBreak/>
+        <w:t xml:space="preserve">Pointers on CSV </w:t>
+      </w:r>
+      <w:r>
+        <w:t>Data Set</w:t>
+      </w:r>
+      <w:r>
+        <w:t xml:space="preserve"> </w:t>
+      </w:r>
+      <w:proofErr w:type="spellStart"/>
+      <w:r>
+        <w:t>Config</w:t>
+      </w:r>
+      <w:proofErr w:type="spellEnd"/>
+      <w:r>
+        <w:t xml:space="preserve"> </w:t>
+      </w:r>
+      <w:r>
+        <w:t>–</w:t>
+      </w:r>
+      <w:r>
+        <w:t xml:space="preserve"> </w:t>
+      </w:r>
+      <w:proofErr w:type="spellStart"/>
+      <w:r>
+        <w:t>TestData</w:t>
+      </w:r>
+      <w:proofErr w:type="spellEnd"/>
+    </w:p>
+    <w:p/>
+    <w:p>
+      <w:r>
+        <w:t xml:space="preserve">CSV Data Set </w:t>
+      </w:r>
+      <w:proofErr w:type="spellStart"/>
+      <w:r>
+        <w:t>configs</w:t>
+      </w:r>
+      <w:proofErr w:type="spellEnd"/>
+      <w:r>
+        <w:t xml:space="preserve"> </w:t>
+      </w:r>
+      <w:proofErr w:type="gramStart"/>
+      <w:r>
+        <w:t>are popularly used</w:t>
+      </w:r>
+      <w:proofErr w:type="gramEnd"/>
+      <w:r>
+        <w:t xml:space="preserve"> to feed test data to jmeter scripts. It is included in the Test Plan and contains mapping to the CSV file location. </w:t>
+      </w:r>
+    </w:p>
+    <w:p>
+      <w:r>
+        <w:t>Please note that there are a couple of pointers to note for executions on Docker vs executions in JMeter GUI.</w:t>
+      </w:r>
+    </w:p>
+    <w:p>
+      <w:pPr>
+        <w:rPr>
+          <w:color w:val="833C0B" w:themeColor="accent2" w:themeShade="80"/>
+        </w:rPr>
+      </w:pPr>
+      <w:r>
+        <w:rPr>
+          <w:color w:val="833C0B" w:themeColor="accent2" w:themeShade="80"/>
+        </w:rPr>
+        <w:t>K</w:t>
+      </w:r>
+      <w:r>
+        <w:rPr>
+          <w:color w:val="833C0B" w:themeColor="accent2" w:themeShade="80"/>
+        </w:rPr>
+        <w:t>eep a look out on the forward and backward slashes (‘/’ ‘\’) in the file path</w:t>
+      </w:r>
+      <w:r>
+        <w:rPr>
+          <w:color w:val="833C0B" w:themeColor="accent2" w:themeShade="80"/>
+        </w:rPr>
+        <w:t>s specified</w:t>
+      </w:r>
+    </w:p>
+    <w:p>
+      <w:pPr>
+        <w:pStyle w:val="ListParagraph"/>
+        <w:numPr>
+          <w:ilvl w:val="0"/>
+          <w:numId w:val="1"/>
+        </w:numPr>
+      </w:pPr>
+      <w:r>
+        <w:t>Docker Executions</w:t>
+      </w:r>
+    </w:p>
+    <w:p>
+      <w:pPr>
+        <w:pStyle w:val="ListParagraph"/>
+        <w:numPr>
+          <w:ilvl w:val="1"/>
+          <w:numId w:val="1"/>
+        </w:numPr>
+      </w:pPr>
+      <w:r>
+        <w:t>CSV file Path</w:t>
+      </w:r>
+    </w:p>
+    <w:p>
+      <w:pPr>
+        <w:pStyle w:val="ListParagraph"/>
+        <w:numPr>
+          <w:ilvl w:val="2"/>
+          <w:numId w:val="1"/>
+        </w:numPr>
+      </w:pPr>
+      <w:r>
+        <w:t>The path should be mapped to Docker volume</w:t>
+      </w:r>
+    </w:p>
+    <w:p>
+      <w:pPr>
+        <w:pStyle w:val="ListParagraph"/>
+        <w:numPr>
+          <w:ilvl w:val="2"/>
+          <w:numId w:val="1"/>
+        </w:numPr>
+        <w:rPr>
+          <w:u w:val="single"/>
+        </w:rPr>
+      </w:pPr>
+      <w:r>
+        <w:rPr>
+          <w:u w:val="single"/>
+        </w:rPr>
+        <w:t>/workspace/</w:t>
+      </w:r>
+      <w:proofErr w:type="spellStart"/>
+      <w:r>
+        <w:rPr>
+          <w:u w:val="single"/>
+        </w:rPr>
+        <w:t>ProjectName</w:t>
+      </w:r>
+      <w:proofErr w:type="spellEnd"/>
+      <w:r>
+        <w:rPr>
+          <w:u w:val="single"/>
+        </w:rPr>
+        <w:t>/Filename.csv</w:t>
+      </w:r>
+    </w:p>
+    <w:p>
+      <w:pPr>
+        <w:ind w:left="360"/>
+      </w:pPr>
+      <w:r>
+        <w:rPr>
+          <w:noProof/>
+        </w:rPr>
+        <w:drawing>
+          <wp:inline distT="0" distB="0" distL="0" distR="0" wp14:anchorId="11B6C9B3" wp14:editId="31120EA2">
+            <wp:extent cx="5943600" cy="1913255"/>
+            <wp:effectExtent l="19050" t="19050" r="19050" b="10795"/>
+            <wp:docPr id="14" name="Picture 14"/>
+            <wp:cNvGraphicFramePr>
+              <a:graphicFrameLocks xmlns:a="http://schemas.openxmlformats.org/drawingml/2006/main" noChangeAspect="1"/>
+            </wp:cNvGraphicFramePr>
+            <a:graphic xmlns:a="http://schemas.openxmlformats.org/drawingml/2006/main">
+              <a:graphicData uri="http://schemas.openxmlformats.org/drawingml/2006/picture">
+                <pic:pic xmlns:pic="http://schemas.openxmlformats.org/drawingml/2006/picture">
+                  <pic:nvPicPr>
+                    <pic:cNvPr id="1" name=""/>
+                    <pic:cNvPicPr/>
+                  </pic:nvPicPr>
+                  <pic:blipFill>
+                    <a:blip r:embed="rId19"/>
+                    <a:stretch>
+                      <a:fillRect/>
+                    </a:stretch>
+                  </pic:blipFill>
+                  <pic:spPr>
+                    <a:xfrm>
+                      <a:off x="0" y="0"/>
+                      <a:ext cx="5943600" cy="1913255"/>
+                    </a:xfrm>
+                    <a:prstGeom prst="rect">
+                      <a:avLst/>
+                    </a:prstGeom>
+                    <a:ln>
+                      <a:solidFill>
+                        <a:schemeClr val="tx1"/>
+                      </a:solidFill>
+                    </a:ln>
+                  </pic:spPr>
+                </pic:pic>
+              </a:graphicData>
+            </a:graphic>
+          </wp:inline>
+        </w:drawing>
+      </w:r>
+    </w:p>
+    <w:p>
+      <w:pPr>
+        <w:pStyle w:val="ListParagraph"/>
+        <w:numPr>
+          <w:ilvl w:val="0"/>
+          <w:numId w:val="1"/>
+        </w:numPr>
+      </w:pPr>
+      <w:r>
+        <w:t xml:space="preserve">For </w:t>
+      </w:r>
+      <w:r>
+        <w:t>JMeter GUI Test Runs</w:t>
+      </w:r>
+    </w:p>
+    <w:p>
+      <w:pPr>
+        <w:pStyle w:val="ListParagraph"/>
+        <w:numPr>
+          <w:ilvl w:val="1"/>
+          <w:numId w:val="1"/>
+        </w:numPr>
+      </w:pPr>
+      <w:r>
+        <w:t>CSV File Path</w:t>
+      </w:r>
+      <w:r>
+        <w:t xml:space="preserve"> should point to the Windows C:/ folder path</w:t>
+      </w:r>
+    </w:p>
+    <w:p>
+      <w:pPr>
+        <w:pStyle w:val="ListParagraph"/>
+        <w:numPr>
+          <w:ilvl w:val="1"/>
+          <w:numId w:val="1"/>
+        </w:numPr>
+      </w:pPr>
+      <w:r>
+        <w:rPr>
+          <w:u w:val="single"/>
+        </w:rPr>
+        <w:t>C:\jmeter-base\ProjectName\Filename.csv</w:t>
+      </w:r>
+    </w:p>
+    <w:p>
+      <w:pPr>
+        <w:pStyle w:val="ListParagraph"/>
+      </w:pPr>
+      <w:r>
+        <w:rPr>
+          <w:noProof/>
+        </w:rPr>
+        <w:drawing>
+          <wp:inline distT="0" distB="0" distL="0" distR="0" wp14:anchorId="289BB8BF" wp14:editId="3400FA4F">
+            <wp:extent cx="5943600" cy="1863725"/>
+            <wp:effectExtent l="19050" t="19050" r="19050" b="22225"/>
+            <wp:docPr id="15" name="Picture 15"/>
+            <wp:cNvGraphicFramePr>
+              <a:graphicFrameLocks xmlns:a="http://schemas.openxmlformats.org/drawingml/2006/main" noChangeAspect="1"/>
+            </wp:cNvGraphicFramePr>
+            <a:graphic xmlns:a="http://schemas.openxmlformats.org/drawingml/2006/main">
+              <a:graphicData uri="http://schemas.openxmlformats.org/drawingml/2006/picture">
+                <pic:pic xmlns:pic="http://schemas.openxmlformats.org/drawingml/2006/picture">
+                  <pic:nvPicPr>
+                    <pic:cNvPr id="1" name=""/>
+                    <pic:cNvPicPr/>
+                  </pic:nvPicPr>
+                  <pic:blipFill>
+                    <a:blip r:embed="rId20"/>
+                    <a:stretch>
+                      <a:fillRect/>
+                    </a:stretch>
+                  </pic:blipFill>
+                  <pic:spPr>
+                    <a:xfrm>
+                      <a:off x="0" y="0"/>
+                      <a:ext cx="5943600" cy="1863725"/>
+                    </a:xfrm>
+                    <a:prstGeom prst="rect">
+                      <a:avLst/>
+                    </a:prstGeom>
+                    <a:ln>
+                      <a:solidFill>
+                        <a:schemeClr val="tx1"/>
+                      </a:solidFill>
+                    </a:ln>
+                  </pic:spPr>
+                </pic:pic>
+              </a:graphicData>
+            </a:graphic>
+          </wp:inline>
+        </w:drawing>
+      </w:r>
+    </w:p>
+    <w:p/>
+    <w:p/>
+    <w:p/>
+    <w:p>
+      <w:pPr>
+        <w:pStyle w:val="Heading1"/>
+      </w:pPr>
+      <w:bookmarkStart w:id="0" w:name="_GoBack"/>
+      <w:bookmarkEnd w:id="0"/>
       <w:r>
         <w:lastRenderedPageBreak/>
         <w:t>Recap</w:t>
@@ -6908,8 +7703,6 @@
               </w:rPr>
               <w:t xml:space="preserve"> and # ramp up time</w:t>
             </w:r>
-            <w:bookmarkStart w:id="0" w:name="_GoBack"/>
-            <w:bookmarkEnd w:id="0"/>
           </w:p>
         </w:tc>
       </w:tr>
@@ -7118,7 +7911,7 @@
     <w:p/>
     <w:p/>
     <w:sectPr>
-      <w:headerReference w:type="default" r:id="rId17"/>
+      <w:headerReference w:type="default" r:id="rId21"/>
       <w:pgSz w:w="12240" w:h="15840"/>
       <w:pgMar w:top="1440" w:right="1440" w:bottom="1440" w:left="1440" w:header="720" w:footer="720" w:gutter="0"/>
       <w:cols w:space="720"/>

</xml_diff>

<commit_message>
Instructions for JMeter Docker Test runs
</commit_message>
<xml_diff>
--- a/JMeter Docker Executions.docx
+++ b/JMeter Docker Executions.docx
@@ -147,55 +147,90 @@
     <w:p/>
     <w:p/>
     <w:p/>
-    <w:p/>
-    <w:p/>
-    <w:p/>
     <w:p>
       <w:pPr>
         <w:pStyle w:val="Heading1"/>
       </w:pPr>
       <w:r>
+        <w:lastRenderedPageBreak/>
         <w:t>Introduction</w:t>
-      </w:r>
-    </w:p>
-    <w:p>
-      <w:r>
-        <w:t xml:space="preserve">More often than not, Developers ask Performance testing teams to share test scripts so they can execute the scripts by themselves during the tuning or optimization exercise. </w:t>
-      </w:r>
-    </w:p>
-    <w:p>
-      <w:r>
-        <w:t>Even when the testing team does not have any reservations around sharing the testing scripts, the knowledge transfer on how to execute Jmeter scripts is a tedious process. There is so much to hand</w:t>
-      </w:r>
-      <w:r>
-        <w:t xml:space="preserve"> over from test data, folder structures</w:t>
-      </w:r>
-      <w:r>
-        <w:t xml:space="preserve">, understanding </w:t>
-      </w:r>
-      <w:r>
-        <w:t xml:space="preserve">active listeners, </w:t>
-      </w:r>
-      <w:r>
-        <w:t xml:space="preserve">and </w:t>
-      </w:r>
-      <w:r>
-        <w:t xml:space="preserve">finally the </w:t>
-      </w:r>
-      <w:r>
-        <w:t>execution set up.</w:t>
       </w:r>
     </w:p>
     <w:p/>
     <w:p>
-      <w:pPr>
-        <w:pStyle w:val="Heading1"/>
-      </w:pPr>
-      <w:r>
-        <w:t>Solution</w:t>
+      <w:r>
+        <w:t xml:space="preserve">JMeter tests </w:t>
+      </w:r>
+      <w:proofErr w:type="gramStart"/>
+      <w:r>
+        <w:t>can be done</w:t>
+      </w:r>
+      <w:proofErr w:type="gramEnd"/>
+      <w:r>
+        <w:t xml:space="preserve"> on GUI and non-GUI in a headless front, both of which are easy to set-up for JMeter enthusiasts.</w:t>
+      </w:r>
+    </w:p>
+    <w:p>
+      <w:r>
+        <w:t>However, there are instances where d</w:t>
+      </w:r>
+      <w:r>
+        <w:t>evelopers</w:t>
+      </w:r>
+      <w:r>
+        <w:t>/remote stakeholders/shared testing teams</w:t>
+      </w:r>
+      <w:r>
+        <w:t xml:space="preserve"> </w:t>
+      </w:r>
+      <w:r>
+        <w:t>have to execute the</w:t>
+      </w:r>
+      <w:r>
+        <w:t xml:space="preserve"> Performance </w:t>
+      </w:r>
+      <w:r>
+        <w:t>tests on different machines.</w:t>
+      </w:r>
+    </w:p>
+    <w:p>
+      <w:r>
+        <w:t>Even when the testing team does not have any reservations around sharing the testing scripts, the knowledge transfer on how</w:t>
+      </w:r>
+      <w:r>
+        <w:t xml:space="preserve"> to execute Jmeter scripts is an exhaustive </w:t>
+      </w:r>
+      <w:r>
+        <w:t>process. There is so much to hand</w:t>
+      </w:r>
+      <w:r>
+        <w:t xml:space="preserve"> over from test data, folder structures</w:t>
+      </w:r>
+      <w:r>
+        <w:t xml:space="preserve">, understanding </w:t>
+      </w:r>
+      <w:r>
+        <w:t xml:space="preserve">active listeners, </w:t>
+      </w:r>
+      <w:r>
+        <w:t xml:space="preserve">and </w:t>
+      </w:r>
+      <w:r>
+        <w:t xml:space="preserve">finally the </w:t>
+      </w:r>
+      <w:r>
+        <w:t>execution set up.</w:t>
       </w:r>
     </w:p>
     <w:p/>
+    <w:p>
+      <w:pPr>
+        <w:pStyle w:val="Heading1"/>
+      </w:pPr>
+      <w:r>
+        <w:t>Solution</w:t>
+      </w:r>
+    </w:p>
     <w:p>
       <w:pPr>
         <w:jc w:val="center"/>
@@ -281,7 +316,72 @@
         <w:t>.</w:t>
       </w:r>
     </w:p>
-    <w:p/>
+    <w:p>
+      <w:pPr>
+        <w:rPr>
+          <w:color w:val="833C0B" w:themeColor="accent2" w:themeShade="80"/>
+        </w:rPr>
+      </w:pPr>
+      <w:r>
+        <w:rPr>
+          <w:color w:val="833C0B" w:themeColor="accent2" w:themeShade="80"/>
+        </w:rPr>
+        <w:t xml:space="preserve">Only </w:t>
+      </w:r>
+      <w:r>
+        <w:rPr>
+          <w:color w:val="833C0B" w:themeColor="accent2" w:themeShade="80"/>
+        </w:rPr>
+        <w:t>three</w:t>
+      </w:r>
+      <w:r>
+        <w:rPr>
+          <w:color w:val="833C0B" w:themeColor="accent2" w:themeShade="80"/>
+        </w:rPr>
+        <w:t xml:space="preserve"> things required to get things moving:</w:t>
+      </w:r>
+    </w:p>
+    <w:p>
+      <w:pPr>
+        <w:pStyle w:val="ListParagraph"/>
+        <w:numPr>
+          <w:ilvl w:val="0"/>
+          <w:numId w:val="7"/>
+        </w:numPr>
+      </w:pPr>
+      <w:r>
+        <w:t xml:space="preserve">JMeter Docker Image </w:t>
+      </w:r>
+    </w:p>
+    <w:p>
+      <w:pPr>
+        <w:pStyle w:val="ListParagraph"/>
+        <w:numPr>
+          <w:ilvl w:val="0"/>
+          <w:numId w:val="7"/>
+        </w:numPr>
+      </w:pPr>
+      <w:r>
+        <w:t>Test scripts and data files</w:t>
+      </w:r>
+    </w:p>
+    <w:p>
+      <w:pPr>
+        <w:pStyle w:val="ListParagraph"/>
+        <w:numPr>
+          <w:ilvl w:val="0"/>
+          <w:numId w:val="7"/>
+        </w:numPr>
+      </w:pPr>
+      <w:r>
+        <w:t>JMeter test run command</w:t>
+      </w:r>
+    </w:p>
+    <w:p>
+      <w:pPr>
+        <w:pStyle w:val="ListParagraph"/>
+      </w:pPr>
+    </w:p>
     <w:p>
       <w:pPr>
         <w:pStyle w:val="Heading1"/>
@@ -575,6 +675,7 @@
           <w:rFonts w:eastAsia="Times New Roman" w:cstheme="minorHAnsi"/>
           <w:szCs w:val="24"/>
         </w:rPr>
+        <w:lastRenderedPageBreak/>
         <w:t>Makes it e</w:t>
       </w:r>
       <w:r>
@@ -653,7 +754,6 @@
           <w:rFonts w:eastAsia="Times New Roman" w:cstheme="minorHAnsi"/>
           <w:szCs w:val="24"/>
         </w:rPr>
-        <w:lastRenderedPageBreak/>
         <w:t>No need to move feeder files/PDFs in folder structure(auto managed by GitHub download)</w:t>
       </w:r>
     </w:p>
@@ -1814,9 +1914,6 @@
     <w:p/>
     <w:p/>
     <w:p/>
-    <w:p/>
-    <w:p/>
-    <w:p/>
     <w:tbl>
       <w:tblPr>
         <w:tblStyle w:val="TableGrid"/>
@@ -3380,7 +3477,6 @@
                 <w:sz w:val="18"/>
                 <w:szCs w:val="18"/>
               </w:rPr>
-              <w:lastRenderedPageBreak/>
               <w:t>Log</w:t>
             </w:r>
             <w:r>
@@ -3423,6 +3519,7 @@
                 <w:sz w:val="18"/>
                 <w:szCs w:val="18"/>
               </w:rPr>
+              <w:lastRenderedPageBreak/>
               <w:t>Html report name to change for every test run</w:t>
             </w:r>
           </w:p>
@@ -3823,7 +3920,6 @@
         </w:tabs>
       </w:pPr>
       <w:r>
-        <w:lastRenderedPageBreak/>
         <w:tab/>
       </w:r>
     </w:p>
@@ -3832,6 +3928,7 @@
         <w:pStyle w:val="Heading1"/>
       </w:pPr>
       <w:r>
+        <w:lastRenderedPageBreak/>
         <w:t>JMeter Command Explained</w:t>
       </w:r>
     </w:p>
@@ -5649,14 +5746,16 @@
               <w:spacing w:before="0" w:beforeAutospacing="0" w:after="0" w:afterAutospacing="0"/>
               <w:rPr>
                 <w:rFonts w:asciiTheme="minorHAnsi" w:hAnsiTheme="minorHAnsi" w:cstheme="minorHAnsi"/>
-                <w:color w:val="172B4D"/>
-                <w:sz w:val="18"/>
-                <w:szCs w:val="18"/>
-              </w:rPr>
-            </w:pPr>
-            <w:r>
-              <w:rPr>
-                <w:rFonts w:asciiTheme="minorHAnsi" w:hAnsiTheme="minorHAnsi" w:cstheme="minorHAnsi"/>
+                <w:b/>
+                <w:color w:val="172B4D"/>
+                <w:sz w:val="18"/>
+                <w:szCs w:val="18"/>
+              </w:rPr>
+            </w:pPr>
+            <w:r>
+              <w:rPr>
+                <w:rFonts w:asciiTheme="minorHAnsi" w:hAnsiTheme="minorHAnsi" w:cstheme="minorHAnsi"/>
+                <w:b/>
                 <w:color w:val="172B4D"/>
                 <w:sz w:val="18"/>
                 <w:szCs w:val="18"/>
@@ -5665,13 +5764,35 @@
             </w:r>
             <w:r>
               <w:rPr>
-                <w:rStyle w:val="Strong"/>
-                <w:rFonts w:asciiTheme="minorHAnsi" w:hAnsiTheme="minorHAnsi" w:cstheme="minorHAnsi"/>
-                <w:color w:val="172B4D"/>
-                <w:sz w:val="18"/>
-                <w:szCs w:val="18"/>
-              </w:rPr>
-              <w:t>-D </w:t>
+                <w:rFonts w:asciiTheme="minorHAnsi" w:hAnsiTheme="minorHAnsi" w:cstheme="minorHAnsi"/>
+                <w:b/>
+                <w:color w:val="172B4D"/>
+                <w:sz w:val="18"/>
+                <w:szCs w:val="18"/>
+              </w:rPr>
+              <w:t>-</w:t>
+            </w:r>
+            <w:proofErr w:type="spellStart"/>
+            <w:r>
+              <w:rPr>
+                <w:rFonts w:asciiTheme="minorHAnsi" w:hAnsiTheme="minorHAnsi" w:cstheme="minorHAnsi"/>
+                <w:b/>
+                <w:color w:val="172B4D"/>
+                <w:sz w:val="18"/>
+                <w:szCs w:val="18"/>
+              </w:rPr>
+              <w:t>Dhttps.protocols</w:t>
+            </w:r>
+            <w:proofErr w:type="spellEnd"/>
+            <w:r>
+              <w:rPr>
+                <w:rFonts w:asciiTheme="minorHAnsi" w:hAnsiTheme="minorHAnsi" w:cstheme="minorHAnsi"/>
+                <w:b/>
+                <w:color w:val="172B4D"/>
+                <w:sz w:val="18"/>
+                <w:szCs w:val="18"/>
+              </w:rPr>
+              <w:t>=TLSv1,TLSv1.1,TLSv1.2</w:t>
             </w:r>
           </w:p>
         </w:tc>
@@ -5852,7 +5973,6 @@
                 <w:sz w:val="18"/>
                 <w:szCs w:val="18"/>
               </w:rPr>
-              <w:lastRenderedPageBreak/>
               <w:t>-</w:t>
             </w:r>
             <w:proofErr w:type="spellStart"/>
@@ -7165,14 +7285,601 @@
     </w:tbl>
     <w:p/>
     <w:p/>
+    <w:p>
+      <w:pPr>
+        <w:pStyle w:val="Heading1"/>
+      </w:pPr>
+      <w:r>
+        <w:t xml:space="preserve">Command to execute JMeter tests on Proxy with Security Layer </w:t>
+      </w:r>
+    </w:p>
     <w:p/>
+    <w:p>
+      <w:pPr>
+        <w:jc w:val="center"/>
+        <w:rPr>
+          <w:rStyle w:val="Strong"/>
+          <w:rFonts w:ascii="Segoe UI" w:hAnsi="Segoe UI" w:cs="Segoe UI"/>
+          <w:color w:val="008080"/>
+          <w:sz w:val="21"/>
+          <w:szCs w:val="21"/>
+          <w:shd w:val="clear" w:color="auto" w:fill="FFFFFF"/>
+        </w:rPr>
+      </w:pPr>
+      <w:proofErr w:type="spellStart"/>
+      <w:proofErr w:type="gramStart"/>
+      <w:r>
+        <w:rPr>
+          <w:rStyle w:val="Strong"/>
+          <w:rFonts w:ascii="Segoe UI" w:hAnsi="Segoe UI" w:cs="Segoe UI"/>
+          <w:color w:val="172B4D"/>
+          <w:sz w:val="21"/>
+          <w:szCs w:val="21"/>
+          <w:shd w:val="clear" w:color="auto" w:fill="FFFFFF"/>
+        </w:rPr>
+        <w:t>docker</w:t>
+      </w:r>
+      <w:proofErr w:type="spellEnd"/>
+      <w:proofErr w:type="gramEnd"/>
+      <w:r>
+        <w:rPr>
+          <w:rStyle w:val="Strong"/>
+          <w:rFonts w:ascii="Segoe UI" w:hAnsi="Segoe UI" w:cs="Segoe UI"/>
+          <w:color w:val="172B4D"/>
+          <w:sz w:val="21"/>
+          <w:szCs w:val="21"/>
+          <w:shd w:val="clear" w:color="auto" w:fill="FFFFFF"/>
+        </w:rPr>
+        <w:t xml:space="preserve"> run</w:t>
+      </w:r>
+      <w:r>
+        <w:rPr>
+          <w:rFonts w:ascii="Segoe UI" w:hAnsi="Segoe UI" w:cs="Segoe UI"/>
+          <w:color w:val="172B4D"/>
+          <w:sz w:val="21"/>
+          <w:szCs w:val="21"/>
+          <w:shd w:val="clear" w:color="auto" w:fill="FFFFFF"/>
+        </w:rPr>
+        <w:t> </w:t>
+      </w:r>
+      <w:r>
+        <w:rPr>
+          <w:rStyle w:val="Strong"/>
+          <w:rFonts w:ascii="Segoe UI" w:hAnsi="Segoe UI" w:cs="Segoe UI"/>
+          <w:color w:val="172B4D"/>
+          <w:sz w:val="21"/>
+          <w:szCs w:val="21"/>
+          <w:shd w:val="clear" w:color="auto" w:fill="FFFFFF"/>
+        </w:rPr>
+        <w:t>-v</w:t>
+      </w:r>
+      <w:r>
+        <w:rPr>
+          <w:rFonts w:ascii="Segoe UI" w:hAnsi="Segoe UI" w:cs="Segoe UI"/>
+          <w:color w:val="800000"/>
+          <w:sz w:val="21"/>
+          <w:szCs w:val="21"/>
+          <w:shd w:val="clear" w:color="auto" w:fill="FFFFFF"/>
+        </w:rPr>
+        <w:t> </w:t>
+      </w:r>
+      <w:r>
+        <w:rPr>
+          <w:rFonts w:ascii="Segoe UI" w:hAnsi="Segoe UI" w:cs="Segoe UI"/>
+          <w:sz w:val="21"/>
+          <w:szCs w:val="21"/>
+          <w:shd w:val="clear" w:color="auto" w:fill="FFFFFF"/>
+        </w:rPr>
+        <w:t>C:/</w:t>
+      </w:r>
+      <w:hyperlink r:id="rId19" w:history="1">
+        <w:r>
+          <w:rPr>
+            <w:rStyle w:val="Hyperlink"/>
+            <w:rFonts w:ascii="Segoe UI" w:hAnsi="Segoe UI" w:cs="Segoe UI"/>
+            <w:color w:val="auto"/>
+            <w:sz w:val="21"/>
+            <w:szCs w:val="21"/>
+            <w:shd w:val="clear" w:color="auto" w:fill="FFFFFF"/>
+          </w:rPr>
+          <w:t>jmeter-base:/workspace swethapn14/</w:t>
+        </w:r>
+        <w:proofErr w:type="spellStart"/>
+        <w:r>
+          <w:rPr>
+            <w:rStyle w:val="Hyperlink"/>
+            <w:rFonts w:ascii="Segoe UI" w:hAnsi="Segoe UI" w:cs="Segoe UI"/>
+            <w:color w:val="auto"/>
+            <w:sz w:val="21"/>
+            <w:szCs w:val="21"/>
+            <w:shd w:val="clear" w:color="auto" w:fill="FFFFFF"/>
+          </w:rPr>
+          <w:t>repo_perf:JmeterLatest</w:t>
+        </w:r>
+        <w:proofErr w:type="spellEnd"/>
+      </w:hyperlink>
+      <w:r>
+        <w:rPr>
+          <w:rStyle w:val="Strong"/>
+          <w:rFonts w:ascii="Segoe UI" w:eastAsiaTheme="majorEastAsia" w:hAnsi="Segoe UI" w:cs="Segoe UI"/>
+          <w:color w:val="0000FF"/>
+          <w:sz w:val="21"/>
+          <w:szCs w:val="21"/>
+          <w:shd w:val="clear" w:color="auto" w:fill="FFFFFF"/>
+        </w:rPr>
+        <w:t xml:space="preserve"> </w:t>
+      </w:r>
+      <w:r>
+        <w:rPr>
+          <w:rStyle w:val="Strong"/>
+          <w:rFonts w:ascii="Segoe UI" w:eastAsiaTheme="majorEastAsia" w:hAnsi="Segoe UI" w:cs="Segoe UI"/>
+          <w:color w:val="0000FF"/>
+          <w:sz w:val="21"/>
+          <w:szCs w:val="21"/>
+          <w:shd w:val="clear" w:color="auto" w:fill="FFFFFF"/>
+        </w:rPr>
+        <w:t>–H proxy.xxx.com –P 3120 -</w:t>
+      </w:r>
+      <w:proofErr w:type="spellStart"/>
+      <w:r>
+        <w:rPr>
+          <w:rStyle w:val="Strong"/>
+          <w:rFonts w:ascii="Segoe UI" w:eastAsiaTheme="majorEastAsia" w:hAnsi="Segoe UI" w:cs="Segoe UI"/>
+          <w:color w:val="0000FF"/>
+          <w:sz w:val="21"/>
+          <w:szCs w:val="21"/>
+          <w:shd w:val="clear" w:color="auto" w:fill="FFFFFF"/>
+        </w:rPr>
+        <w:t>Dhttps.protocols</w:t>
+      </w:r>
+      <w:proofErr w:type="spellEnd"/>
+      <w:r>
+        <w:rPr>
+          <w:rStyle w:val="Strong"/>
+          <w:rFonts w:ascii="Segoe UI" w:eastAsiaTheme="majorEastAsia" w:hAnsi="Segoe UI" w:cs="Segoe UI"/>
+          <w:color w:val="0000FF"/>
+          <w:sz w:val="21"/>
+          <w:szCs w:val="21"/>
+          <w:shd w:val="clear" w:color="auto" w:fill="FFFFFF"/>
+        </w:rPr>
+        <w:t xml:space="preserve">=TLSv1,TLSv1.1,TLSv1.2 </w:t>
+      </w:r>
+      <w:r>
+        <w:rPr>
+          <w:rStyle w:val="Strong"/>
+          <w:rFonts w:ascii="Segoe UI" w:eastAsiaTheme="majorEastAsia" w:hAnsi="Segoe UI" w:cs="Segoe UI"/>
+          <w:color w:val="0000FF"/>
+          <w:sz w:val="21"/>
+          <w:szCs w:val="21"/>
+          <w:shd w:val="clear" w:color="auto" w:fill="FFFFFF"/>
+        </w:rPr>
+        <w:t>-</w:t>
+      </w:r>
+      <w:proofErr w:type="spellStart"/>
+      <w:r>
+        <w:rPr>
+          <w:rStyle w:val="Strong"/>
+          <w:rFonts w:ascii="Segoe UI" w:hAnsi="Segoe UI" w:cs="Segoe UI"/>
+          <w:color w:val="0000FF"/>
+          <w:sz w:val="21"/>
+          <w:szCs w:val="21"/>
+          <w:shd w:val="clear" w:color="auto" w:fill="FFFFFF"/>
+        </w:rPr>
+        <w:t>Jthreads</w:t>
+      </w:r>
+      <w:proofErr w:type="spellEnd"/>
+      <w:r>
+        <w:rPr>
+          <w:rStyle w:val="Strong"/>
+          <w:rFonts w:ascii="Segoe UI" w:hAnsi="Segoe UI" w:cs="Segoe UI"/>
+          <w:color w:val="0000FF"/>
+          <w:sz w:val="21"/>
+          <w:szCs w:val="21"/>
+          <w:shd w:val="clear" w:color="auto" w:fill="FFFFFF"/>
+        </w:rPr>
+        <w:t>=</w:t>
+      </w:r>
+      <w:r>
+        <w:rPr>
+          <w:rStyle w:val="Strong"/>
+          <w:rFonts w:ascii="Segoe UI" w:hAnsi="Segoe UI" w:cs="Segoe UI"/>
+          <w:color w:val="008080"/>
+          <w:sz w:val="21"/>
+          <w:szCs w:val="21"/>
+          <w:shd w:val="clear" w:color="auto" w:fill="FFFFFF"/>
+        </w:rPr>
+        <w:t>10</w:t>
+      </w:r>
+      <w:r>
+        <w:rPr>
+          <w:rStyle w:val="Strong"/>
+          <w:rFonts w:ascii="Segoe UI" w:hAnsi="Segoe UI" w:cs="Segoe UI"/>
+          <w:color w:val="0000FF"/>
+          <w:sz w:val="21"/>
+          <w:szCs w:val="21"/>
+          <w:shd w:val="clear" w:color="auto" w:fill="FFFFFF"/>
+        </w:rPr>
+        <w:t xml:space="preserve"> -</w:t>
+      </w:r>
+      <w:proofErr w:type="spellStart"/>
+      <w:r>
+        <w:rPr>
+          <w:rStyle w:val="Strong"/>
+          <w:rFonts w:ascii="Segoe UI" w:hAnsi="Segoe UI" w:cs="Segoe UI"/>
+          <w:color w:val="0000FF"/>
+          <w:sz w:val="21"/>
+          <w:szCs w:val="21"/>
+          <w:shd w:val="clear" w:color="auto" w:fill="FFFFFF"/>
+        </w:rPr>
+        <w:t>Jrampup</w:t>
+      </w:r>
+      <w:proofErr w:type="spellEnd"/>
+      <w:r>
+        <w:rPr>
+          <w:rStyle w:val="Strong"/>
+          <w:rFonts w:ascii="Segoe UI" w:hAnsi="Segoe UI" w:cs="Segoe UI"/>
+          <w:color w:val="0000FF"/>
+          <w:sz w:val="21"/>
+          <w:szCs w:val="21"/>
+          <w:shd w:val="clear" w:color="auto" w:fill="FFFFFF"/>
+        </w:rPr>
+        <w:t>=</w:t>
+      </w:r>
+      <w:r>
+        <w:rPr>
+          <w:rStyle w:val="Strong"/>
+          <w:rFonts w:ascii="Segoe UI" w:hAnsi="Segoe UI" w:cs="Segoe UI"/>
+          <w:color w:val="008080"/>
+          <w:sz w:val="21"/>
+          <w:szCs w:val="21"/>
+          <w:shd w:val="clear" w:color="auto" w:fill="FFFFFF"/>
+        </w:rPr>
+        <w:t>20</w:t>
+      </w:r>
+      <w:r>
+        <w:rPr>
+          <w:rFonts w:ascii="Segoe UI" w:hAnsi="Segoe UI" w:cs="Segoe UI"/>
+          <w:color w:val="172B4D"/>
+          <w:sz w:val="21"/>
+          <w:szCs w:val="21"/>
+          <w:shd w:val="clear" w:color="auto" w:fill="FFFFFF"/>
+        </w:rPr>
+        <w:t> -n -t /workspace/</w:t>
+      </w:r>
+      <w:proofErr w:type="spellStart"/>
+      <w:r>
+        <w:rPr>
+          <w:rFonts w:ascii="Segoe UI" w:hAnsi="Segoe UI" w:cs="Segoe UI"/>
+          <w:color w:val="172B4D"/>
+          <w:sz w:val="21"/>
+          <w:szCs w:val="21"/>
+          <w:shd w:val="clear" w:color="auto" w:fill="FFFFFF"/>
+        </w:rPr>
+        <w:t>TestBlazedemo</w:t>
+      </w:r>
+      <w:proofErr w:type="spellEnd"/>
+      <w:r>
+        <w:rPr>
+          <w:rStyle w:val="Strong"/>
+          <w:rFonts w:ascii="Segoe UI" w:eastAsiaTheme="majorEastAsia" w:hAnsi="Segoe UI" w:cs="Segoe UI"/>
+          <w:b w:val="0"/>
+          <w:sz w:val="21"/>
+          <w:szCs w:val="21"/>
+          <w:shd w:val="clear" w:color="auto" w:fill="FFFFFF"/>
+        </w:rPr>
+        <w:t>/</w:t>
+      </w:r>
+      <w:proofErr w:type="spellStart"/>
+      <w:r>
+        <w:rPr>
+          <w:rStyle w:val="Strong"/>
+          <w:rFonts w:ascii="Segoe UI" w:eastAsiaTheme="majorEastAsia" w:hAnsi="Segoe UI" w:cs="Segoe UI"/>
+          <w:color w:val="008080"/>
+          <w:sz w:val="21"/>
+          <w:szCs w:val="21"/>
+          <w:shd w:val="clear" w:color="auto" w:fill="FFFFFF"/>
+        </w:rPr>
+        <w:t>TestScriptName</w:t>
+      </w:r>
+      <w:r>
+        <w:rPr>
+          <w:rStyle w:val="Strong"/>
+          <w:rFonts w:ascii="Segoe UI" w:eastAsiaTheme="majorEastAsia" w:hAnsi="Segoe UI" w:cs="Segoe UI"/>
+          <w:color w:val="008080"/>
+          <w:sz w:val="21"/>
+          <w:szCs w:val="21"/>
+          <w:shd w:val="clear" w:color="auto" w:fill="FFFFFF"/>
+        </w:rPr>
+        <w:t>.jmx</w:t>
+      </w:r>
+      <w:proofErr w:type="spellEnd"/>
+      <w:r>
+        <w:rPr>
+          <w:rStyle w:val="Strong"/>
+          <w:rFonts w:eastAsiaTheme="majorEastAsia"/>
+          <w:color w:val="008080"/>
+        </w:rPr>
+        <w:t xml:space="preserve"> </w:t>
+      </w:r>
+      <w:r>
+        <w:rPr>
+          <w:rFonts w:ascii="Segoe UI" w:hAnsi="Segoe UI" w:cs="Segoe UI"/>
+          <w:color w:val="172B4D"/>
+          <w:sz w:val="21"/>
+          <w:szCs w:val="21"/>
+          <w:shd w:val="clear" w:color="auto" w:fill="FFFFFF"/>
+        </w:rPr>
+        <w:t>-l /workspace/logs/</w:t>
+      </w:r>
+      <w:proofErr w:type="spellStart"/>
+      <w:r>
+        <w:rPr>
+          <w:rStyle w:val="Strong"/>
+          <w:rFonts w:ascii="Segoe UI" w:eastAsiaTheme="majorEastAsia" w:hAnsi="Segoe UI" w:cs="Segoe UI"/>
+          <w:color w:val="008080"/>
+          <w:sz w:val="21"/>
+          <w:szCs w:val="21"/>
+          <w:shd w:val="clear" w:color="auto" w:fill="FFFFFF"/>
+        </w:rPr>
+        <w:t>ProjectName_testEnv_Datetime</w:t>
+      </w:r>
+      <w:r>
+        <w:rPr>
+          <w:rStyle w:val="Strong"/>
+          <w:rFonts w:ascii="Segoe UI" w:hAnsi="Segoe UI" w:cs="Segoe UI"/>
+          <w:color w:val="008080"/>
+          <w:sz w:val="21"/>
+          <w:szCs w:val="21"/>
+          <w:shd w:val="clear" w:color="auto" w:fill="FFFFFF"/>
+        </w:rPr>
+        <w:t>_NoOfVu_</w:t>
+      </w:r>
+      <w:r>
+        <w:rPr>
+          <w:rStyle w:val="Strong"/>
+          <w:rFonts w:ascii="Segoe UI" w:eastAsiaTheme="majorEastAsia" w:hAnsi="Segoe UI" w:cs="Segoe UI"/>
+          <w:color w:val="008080"/>
+          <w:sz w:val="21"/>
+          <w:szCs w:val="21"/>
+          <w:shd w:val="clear" w:color="auto" w:fill="FFFFFF"/>
+        </w:rPr>
+        <w:t>Vu.</w:t>
+      </w:r>
+      <w:r>
+        <w:rPr>
+          <w:rStyle w:val="Strong"/>
+          <w:rFonts w:ascii="Segoe UI" w:hAnsi="Segoe UI" w:cs="Segoe UI"/>
+          <w:color w:val="008080"/>
+          <w:sz w:val="21"/>
+          <w:szCs w:val="21"/>
+          <w:shd w:val="clear" w:color="auto" w:fill="FFFFFF"/>
+        </w:rPr>
+        <w:t>jt</w:t>
+      </w:r>
+      <w:r>
+        <w:rPr>
+          <w:rStyle w:val="Strong"/>
+          <w:rFonts w:ascii="Segoe UI" w:hAnsi="Segoe UI" w:cs="Segoe UI"/>
+          <w:color w:val="339966"/>
+          <w:sz w:val="21"/>
+          <w:szCs w:val="21"/>
+          <w:shd w:val="clear" w:color="auto" w:fill="FFFFFF"/>
+        </w:rPr>
+        <w:t>l</w:t>
+      </w:r>
+      <w:proofErr w:type="spellEnd"/>
+      <w:r>
+        <w:rPr>
+          <w:rStyle w:val="Strong"/>
+          <w:rFonts w:ascii="Segoe UI" w:hAnsi="Segoe UI" w:cs="Segoe UI"/>
+          <w:color w:val="172B4D"/>
+          <w:sz w:val="21"/>
+          <w:szCs w:val="21"/>
+          <w:shd w:val="clear" w:color="auto" w:fill="FFFFFF"/>
+        </w:rPr>
+        <w:t> </w:t>
+      </w:r>
+      <w:r>
+        <w:rPr>
+          <w:rFonts w:ascii="Segoe UI" w:hAnsi="Segoe UI" w:cs="Segoe UI"/>
+          <w:color w:val="172B4D"/>
+          <w:sz w:val="21"/>
+          <w:szCs w:val="21"/>
+          <w:shd w:val="clear" w:color="auto" w:fill="FFFFFF"/>
+        </w:rPr>
+        <w:t>-e -o /workspace/html/</w:t>
+      </w:r>
+      <w:proofErr w:type="spellStart"/>
+      <w:r>
+        <w:rPr>
+          <w:rStyle w:val="Strong"/>
+          <w:rFonts w:ascii="Segoe UI" w:hAnsi="Segoe UI" w:cs="Segoe UI"/>
+          <w:color w:val="008080"/>
+          <w:sz w:val="21"/>
+          <w:szCs w:val="21"/>
+          <w:shd w:val="clear" w:color="auto" w:fill="FFFFFF"/>
+        </w:rPr>
+        <w:t>TestReportName_NoOf</w:t>
+      </w:r>
+      <w:r>
+        <w:rPr>
+          <w:rStyle w:val="Strong"/>
+          <w:rFonts w:ascii="Segoe UI" w:hAnsi="Segoe UI" w:cs="Segoe UI"/>
+          <w:color w:val="008080"/>
+          <w:sz w:val="21"/>
+          <w:szCs w:val="21"/>
+          <w:shd w:val="clear" w:color="auto" w:fill="FFFFFF"/>
+        </w:rPr>
+        <w:t>Vu</w:t>
+      </w:r>
+      <w:r>
+        <w:rPr>
+          <w:rStyle w:val="Strong"/>
+          <w:rFonts w:ascii="Segoe UI" w:hAnsi="Segoe UI" w:cs="Segoe UI"/>
+          <w:color w:val="008080"/>
+          <w:sz w:val="21"/>
+          <w:szCs w:val="21"/>
+          <w:shd w:val="clear" w:color="auto" w:fill="FFFFFF"/>
+        </w:rPr>
+        <w:t>_Project_</w:t>
+      </w:r>
+      <w:r>
+        <w:rPr>
+          <w:rStyle w:val="Strong"/>
+          <w:rFonts w:ascii="Segoe UI" w:hAnsi="Segoe UI" w:cs="Segoe UI"/>
+          <w:color w:val="008080"/>
+          <w:sz w:val="21"/>
+          <w:szCs w:val="21"/>
+          <w:shd w:val="clear" w:color="auto" w:fill="FFFFFF"/>
+        </w:rPr>
+        <w:t>Report</w:t>
+      </w:r>
+      <w:proofErr w:type="spellEnd"/>
+    </w:p>
     <w:p/>
-    <w:p/>
-    <w:p/>
-    <w:p/>
-    <w:p/>
-    <w:p/>
-    <w:p/>
+    <w:p>
+      <w:pPr>
+        <w:rPr>
+          <w:rStyle w:val="Strong"/>
+          <w:rFonts w:ascii="Segoe UI" w:eastAsiaTheme="majorEastAsia" w:hAnsi="Segoe UI" w:cs="Segoe UI"/>
+          <w:color w:val="0000FF"/>
+          <w:sz w:val="21"/>
+          <w:szCs w:val="21"/>
+          <w:shd w:val="clear" w:color="auto" w:fill="FFFFFF"/>
+        </w:rPr>
+      </w:pPr>
+      <w:r>
+        <w:rPr>
+          <w:rStyle w:val="Strong"/>
+          <w:rFonts w:ascii="Segoe UI" w:eastAsiaTheme="majorEastAsia" w:hAnsi="Segoe UI" w:cs="Segoe UI"/>
+          <w:color w:val="0000FF"/>
+          <w:sz w:val="21"/>
+          <w:szCs w:val="21"/>
+          <w:shd w:val="clear" w:color="auto" w:fill="FFFFFF"/>
+        </w:rPr>
+        <w:t xml:space="preserve">–H proxy.xxx.com –P </w:t>
+      </w:r>
+      <w:proofErr w:type="gramStart"/>
+      <w:r>
+        <w:rPr>
+          <w:rStyle w:val="Strong"/>
+          <w:rFonts w:ascii="Segoe UI" w:eastAsiaTheme="majorEastAsia" w:hAnsi="Segoe UI" w:cs="Segoe UI"/>
+          <w:color w:val="0000FF"/>
+          <w:sz w:val="21"/>
+          <w:szCs w:val="21"/>
+          <w:shd w:val="clear" w:color="auto" w:fill="FFFFFF"/>
+        </w:rPr>
+        <w:t>3120</w:t>
+      </w:r>
+      <w:r>
+        <w:rPr>
+          <w:rStyle w:val="Strong"/>
+          <w:rFonts w:ascii="Segoe UI" w:eastAsiaTheme="majorEastAsia" w:hAnsi="Segoe UI" w:cs="Segoe UI"/>
+          <w:color w:val="0000FF"/>
+          <w:sz w:val="21"/>
+          <w:szCs w:val="21"/>
+          <w:shd w:val="clear" w:color="auto" w:fill="FFFFFF"/>
+        </w:rPr>
+        <w:t xml:space="preserve"> :</w:t>
+      </w:r>
+      <w:proofErr w:type="gramEnd"/>
+      <w:r>
+        <w:rPr>
+          <w:rStyle w:val="Strong"/>
+          <w:rFonts w:ascii="Segoe UI" w:eastAsiaTheme="majorEastAsia" w:hAnsi="Segoe UI" w:cs="Segoe UI"/>
+          <w:color w:val="0000FF"/>
+          <w:sz w:val="21"/>
+          <w:szCs w:val="21"/>
+          <w:shd w:val="clear" w:color="auto" w:fill="FFFFFF"/>
+        </w:rPr>
+        <w:t xml:space="preserve"> </w:t>
+      </w:r>
+      <w:r>
+        <w:rPr>
+          <w:rStyle w:val="Strong"/>
+          <w:rFonts w:ascii="Segoe UI" w:eastAsiaTheme="majorEastAsia" w:hAnsi="Segoe UI" w:cs="Segoe UI"/>
+          <w:b w:val="0"/>
+          <w:color w:val="0000FF"/>
+          <w:sz w:val="21"/>
+          <w:szCs w:val="21"/>
+          <w:shd w:val="clear" w:color="auto" w:fill="FFFFFF"/>
+        </w:rPr>
+        <w:t>The Host and Port on which the Proxy of your Organization is set up</w:t>
+      </w:r>
+    </w:p>
+    <w:p>
+      <w:r>
+        <w:rPr>
+          <w:rStyle w:val="Strong"/>
+          <w:rFonts w:ascii="Segoe UI" w:eastAsiaTheme="majorEastAsia" w:hAnsi="Segoe UI" w:cs="Segoe UI"/>
+          <w:color w:val="0000FF"/>
+          <w:sz w:val="21"/>
+          <w:szCs w:val="21"/>
+          <w:shd w:val="clear" w:color="auto" w:fill="FFFFFF"/>
+        </w:rPr>
+        <w:t xml:space="preserve">- </w:t>
+      </w:r>
+      <w:proofErr w:type="spellStart"/>
+      <w:r>
+        <w:rPr>
+          <w:rStyle w:val="Strong"/>
+          <w:rFonts w:ascii="Segoe UI" w:eastAsiaTheme="majorEastAsia" w:hAnsi="Segoe UI" w:cs="Segoe UI"/>
+          <w:color w:val="0000FF"/>
+          <w:sz w:val="21"/>
+          <w:szCs w:val="21"/>
+          <w:shd w:val="clear" w:color="auto" w:fill="FFFFFF"/>
+        </w:rPr>
+        <w:t>Dhttps.protocols</w:t>
+      </w:r>
+      <w:proofErr w:type="spellEnd"/>
+      <w:r>
+        <w:rPr>
+          <w:rStyle w:val="Strong"/>
+          <w:rFonts w:ascii="Segoe UI" w:eastAsiaTheme="majorEastAsia" w:hAnsi="Segoe UI" w:cs="Segoe UI"/>
+          <w:color w:val="0000FF"/>
+          <w:sz w:val="21"/>
+          <w:szCs w:val="21"/>
+          <w:shd w:val="clear" w:color="auto" w:fill="FFFFFF"/>
+        </w:rPr>
+        <w:t>=TLSv1</w:t>
+      </w:r>
+      <w:proofErr w:type="gramStart"/>
+      <w:r>
+        <w:rPr>
+          <w:rStyle w:val="Strong"/>
+          <w:rFonts w:ascii="Segoe UI" w:eastAsiaTheme="majorEastAsia" w:hAnsi="Segoe UI" w:cs="Segoe UI"/>
+          <w:color w:val="0000FF"/>
+          <w:sz w:val="21"/>
+          <w:szCs w:val="21"/>
+          <w:shd w:val="clear" w:color="auto" w:fill="FFFFFF"/>
+        </w:rPr>
+        <w:t>,TLSv1.1,TLSv1.2</w:t>
+      </w:r>
+      <w:proofErr w:type="gramEnd"/>
+      <w:r>
+        <w:rPr>
+          <w:rStyle w:val="Strong"/>
+          <w:rFonts w:ascii="Segoe UI" w:eastAsiaTheme="majorEastAsia" w:hAnsi="Segoe UI" w:cs="Segoe UI"/>
+          <w:color w:val="0000FF"/>
+          <w:sz w:val="21"/>
+          <w:szCs w:val="21"/>
+          <w:shd w:val="clear" w:color="auto" w:fill="FFFFFF"/>
+        </w:rPr>
+        <w:t xml:space="preserve"> :</w:t>
+      </w:r>
+      <w:r>
+        <w:rPr>
+          <w:rStyle w:val="Strong"/>
+          <w:rFonts w:ascii="Segoe UI" w:eastAsiaTheme="majorEastAsia" w:hAnsi="Segoe UI" w:cs="Segoe UI"/>
+          <w:b w:val="0"/>
+          <w:color w:val="0000FF"/>
+          <w:sz w:val="21"/>
+          <w:szCs w:val="21"/>
+          <w:shd w:val="clear" w:color="auto" w:fill="FFFFFF"/>
+        </w:rPr>
+        <w:t xml:space="preserve"> Transport Layer security to access the Application under test</w:t>
+      </w:r>
+    </w:p>
     <w:p/>
     <w:p/>
     <w:p/>
@@ -7182,6 +7889,8 @@
       <w:pPr>
         <w:pStyle w:val="Heading1"/>
       </w:pPr>
+      <w:bookmarkStart w:id="0" w:name="_GoBack"/>
+      <w:bookmarkEnd w:id="0"/>
       <w:r>
         <w:lastRenderedPageBreak/>
         <w:t xml:space="preserve">Pointers on CSV </w:t>
@@ -7356,7 +8065,7 @@
                     <pic:cNvPicPr/>
                   </pic:nvPicPr>
                   <pic:blipFill>
-                    <a:blip r:embed="rId19"/>
+                    <a:blip r:embed="rId20"/>
                     <a:stretch>
                       <a:fillRect/>
                     </a:stretch>
@@ -7451,7 +8160,7 @@
                     <pic:cNvPicPr/>
                   </pic:nvPicPr>
                   <pic:blipFill>
-                    <a:blip r:embed="rId20"/>
+                    <a:blip r:embed="rId21"/>
                     <a:stretch>
                       <a:fillRect/>
                     </a:stretch>
@@ -7484,8 +8193,6 @@
       <w:pPr>
         <w:pStyle w:val="Heading1"/>
       </w:pPr>
-      <w:bookmarkStart w:id="0" w:name="_GoBack"/>
-      <w:bookmarkEnd w:id="0"/>
       <w:r>
         <w:lastRenderedPageBreak/>
         <w:t>Recap</w:t>
@@ -7911,7 +8618,7 @@
     <w:p/>
     <w:p/>
     <w:sectPr>
-      <w:headerReference w:type="default" r:id="rId21"/>
+      <w:headerReference w:type="default" r:id="rId22"/>
       <w:pgSz w:w="12240" w:h="15840"/>
       <w:pgMar w:top="1440" w:right="1440" w:bottom="1440" w:left="1440" w:header="720" w:footer="720" w:gutter="0"/>
       <w:cols w:space="720"/>
@@ -7991,6 +8698,119 @@
 <file path=word/numbering.xml><?xml version="1.0" encoding="utf-8"?>
 <w:numbering xmlns:wpc="http://schemas.microsoft.com/office/word/2010/wordprocessingCanvas" xmlns:cx="http://schemas.microsoft.com/office/drawing/2014/chartex" xmlns:cx1="http://schemas.microsoft.com/office/drawing/2015/9/8/chartex" xmlns:mc="http://schemas.openxmlformats.org/markup-compatibility/2006" xmlns:o="urn:schemas-microsoft-com:office:office" xmlns:r="http://schemas.openxmlformats.org/officeDocument/2006/relationships" xmlns:m="http://schemas.openxmlformats.org/officeDocument/2006/math" xmlns:v="urn:schemas-microsoft-com:vml" xmlns:wp14="http://schemas.microsoft.com/office/word/2010/wordprocessingDrawing" xmlns:wp="http://schemas.openxmlformats.org/drawingml/2006/wordprocessingDrawing" xmlns:w10="urn:schemas-microsoft-com:office:word" xmlns:w="http://schemas.openxmlformats.org/wordprocessingml/2006/main" xmlns:w14="http://schemas.microsoft.com/office/word/2010/wordml" xmlns:w15="http://schemas.microsoft.com/office/word/2012/wordml" xmlns:w16se="http://schemas.microsoft.com/office/word/2015/wordml/symex" xmlns:wpg="http://schemas.microsoft.com/office/word/2010/wordprocessingGroup" xmlns:wpi="http://schemas.microsoft.com/office/word/2010/wordprocessingInk" xmlns:wne="http://schemas.microsoft.com/office/word/2006/wordml" xmlns:wps="http://schemas.microsoft.com/office/word/2010/wordprocessingShape" mc:Ignorable="w14 w15 w16se wp14">
   <w:abstractNum w:abstractNumId="0" w15:restartNumberingAfterBreak="0">
+    <w:nsid w:val="1A6E22B8"/>
+    <w:multiLevelType w:val="hybridMultilevel"/>
+    <w:tmpl w:val="C2EA2F0A"/>
+    <w:lvl w:ilvl="0" w:tplc="F1445996">
+      <w:start w:val="1"/>
+      <w:numFmt w:val="bullet"/>
+      <w:lvlText w:val=""/>
+      <w:lvlJc w:val="left"/>
+      <w:pPr>
+        <w:ind w:left="720" w:hanging="360"/>
+      </w:pPr>
+      <w:rPr>
+        <w:rFonts w:ascii="Symbol" w:eastAsiaTheme="minorHAnsi" w:hAnsi="Symbol" w:cstheme="minorBidi" w:hint="default"/>
+      </w:rPr>
+    </w:lvl>
+    <w:lvl w:ilvl="1" w:tplc="04090003" w:tentative="1">
+      <w:start w:val="1"/>
+      <w:numFmt w:val="bullet"/>
+      <w:lvlText w:val="o"/>
+      <w:lvlJc w:val="left"/>
+      <w:pPr>
+        <w:ind w:left="1440" w:hanging="360"/>
+      </w:pPr>
+      <w:rPr>
+        <w:rFonts w:ascii="Courier New" w:hAnsi="Courier New" w:cs="Courier New" w:hint="default"/>
+      </w:rPr>
+    </w:lvl>
+    <w:lvl w:ilvl="2" w:tplc="04090005" w:tentative="1">
+      <w:start w:val="1"/>
+      <w:numFmt w:val="bullet"/>
+      <w:lvlText w:val=""/>
+      <w:lvlJc w:val="left"/>
+      <w:pPr>
+        <w:ind w:left="2160" w:hanging="360"/>
+      </w:pPr>
+      <w:rPr>
+        <w:rFonts w:ascii="Wingdings" w:hAnsi="Wingdings" w:hint="default"/>
+      </w:rPr>
+    </w:lvl>
+    <w:lvl w:ilvl="3" w:tplc="04090001" w:tentative="1">
+      <w:start w:val="1"/>
+      <w:numFmt w:val="bullet"/>
+      <w:lvlText w:val=""/>
+      <w:lvlJc w:val="left"/>
+      <w:pPr>
+        <w:ind w:left="2880" w:hanging="360"/>
+      </w:pPr>
+      <w:rPr>
+        <w:rFonts w:ascii="Symbol" w:hAnsi="Symbol" w:hint="default"/>
+      </w:rPr>
+    </w:lvl>
+    <w:lvl w:ilvl="4" w:tplc="04090003" w:tentative="1">
+      <w:start w:val="1"/>
+      <w:numFmt w:val="bullet"/>
+      <w:lvlText w:val="o"/>
+      <w:lvlJc w:val="left"/>
+      <w:pPr>
+        <w:ind w:left="3600" w:hanging="360"/>
+      </w:pPr>
+      <w:rPr>
+        <w:rFonts w:ascii="Courier New" w:hAnsi="Courier New" w:cs="Courier New" w:hint="default"/>
+      </w:rPr>
+    </w:lvl>
+    <w:lvl w:ilvl="5" w:tplc="04090005" w:tentative="1">
+      <w:start w:val="1"/>
+      <w:numFmt w:val="bullet"/>
+      <w:lvlText w:val=""/>
+      <w:lvlJc w:val="left"/>
+      <w:pPr>
+        <w:ind w:left="4320" w:hanging="360"/>
+      </w:pPr>
+      <w:rPr>
+        <w:rFonts w:ascii="Wingdings" w:hAnsi="Wingdings" w:hint="default"/>
+      </w:rPr>
+    </w:lvl>
+    <w:lvl w:ilvl="6" w:tplc="04090001" w:tentative="1">
+      <w:start w:val="1"/>
+      <w:numFmt w:val="bullet"/>
+      <w:lvlText w:val=""/>
+      <w:lvlJc w:val="left"/>
+      <w:pPr>
+        <w:ind w:left="5040" w:hanging="360"/>
+      </w:pPr>
+      <w:rPr>
+        <w:rFonts w:ascii="Symbol" w:hAnsi="Symbol" w:hint="default"/>
+      </w:rPr>
+    </w:lvl>
+    <w:lvl w:ilvl="7" w:tplc="04090003" w:tentative="1">
+      <w:start w:val="1"/>
+      <w:numFmt w:val="bullet"/>
+      <w:lvlText w:val="o"/>
+      <w:lvlJc w:val="left"/>
+      <w:pPr>
+        <w:ind w:left="5760" w:hanging="360"/>
+      </w:pPr>
+      <w:rPr>
+        <w:rFonts w:ascii="Courier New" w:hAnsi="Courier New" w:cs="Courier New" w:hint="default"/>
+      </w:rPr>
+    </w:lvl>
+    <w:lvl w:ilvl="8" w:tplc="04090005" w:tentative="1">
+      <w:start w:val="1"/>
+      <w:numFmt w:val="bullet"/>
+      <w:lvlText w:val=""/>
+      <w:lvlJc w:val="left"/>
+      <w:pPr>
+        <w:ind w:left="6480" w:hanging="360"/>
+      </w:pPr>
+      <w:rPr>
+        <w:rFonts w:ascii="Wingdings" w:hAnsi="Wingdings" w:hint="default"/>
+      </w:rPr>
+    </w:lvl>
+  </w:abstractNum>
+  <w:abstractNum w:abstractNumId="1" w15:restartNumberingAfterBreak="0">
     <w:nsid w:val="2F687800"/>
     <w:multiLevelType w:val="hybridMultilevel"/>
     <w:tmpl w:val="F79E1370"/>
@@ -8104,7 +8924,7 @@
       </w:rPr>
     </w:lvl>
   </w:abstractNum>
-  <w:abstractNum w:abstractNumId="1" w15:restartNumberingAfterBreak="0">
+  <w:abstractNum w:abstractNumId="2" w15:restartNumberingAfterBreak="0">
     <w:nsid w:val="2F7D087C"/>
     <w:multiLevelType w:val="multilevel"/>
     <w:tmpl w:val="4BE0240A"/>
@@ -8253,7 +9073,7 @@
       </w:rPr>
     </w:lvl>
   </w:abstractNum>
-  <w:abstractNum w:abstractNumId="2" w15:restartNumberingAfterBreak="0">
+  <w:abstractNum w:abstractNumId="3" w15:restartNumberingAfterBreak="0">
     <w:nsid w:val="5DB77AB3"/>
     <w:multiLevelType w:val="hybridMultilevel"/>
     <w:tmpl w:val="56BCDF7E"/>
@@ -8342,7 +9162,7 @@
       </w:pPr>
     </w:lvl>
   </w:abstractNum>
-  <w:abstractNum w:abstractNumId="3" w15:restartNumberingAfterBreak="0">
+  <w:abstractNum w:abstractNumId="4" w15:restartNumberingAfterBreak="0">
     <w:nsid w:val="5EC03840"/>
     <w:multiLevelType w:val="hybridMultilevel"/>
     <w:tmpl w:val="47C834A6"/>
@@ -8431,7 +9251,7 @@
       </w:pPr>
     </w:lvl>
   </w:abstractNum>
-  <w:abstractNum w:abstractNumId="4" w15:restartNumberingAfterBreak="0">
+  <w:abstractNum w:abstractNumId="5" w15:restartNumberingAfterBreak="0">
     <w:nsid w:val="6A5E62C6"/>
     <w:multiLevelType w:val="hybridMultilevel"/>
     <w:tmpl w:val="4E604E12"/>
@@ -8520,7 +9340,7 @@
       </w:pPr>
     </w:lvl>
   </w:abstractNum>
-  <w:abstractNum w:abstractNumId="5" w15:restartNumberingAfterBreak="0">
+  <w:abstractNum w:abstractNumId="6" w15:restartNumberingAfterBreak="0">
     <w:nsid w:val="6EC4280C"/>
     <w:multiLevelType w:val="multilevel"/>
     <w:tmpl w:val="361AFD58"/>
@@ -8634,22 +9454,25 @@
     </w:lvl>
   </w:abstractNum>
   <w:num w:numId="1">
+    <w:abstractNumId w:val="2"/>
+  </w:num>
+  <w:num w:numId="2">
+    <w:abstractNumId w:val="5"/>
+  </w:num>
+  <w:num w:numId="3">
+    <w:abstractNumId w:val="3"/>
+  </w:num>
+  <w:num w:numId="4">
+    <w:abstractNumId w:val="6"/>
+  </w:num>
+  <w:num w:numId="5">
     <w:abstractNumId w:val="1"/>
   </w:num>
-  <w:num w:numId="2">
+  <w:num w:numId="6">
     <w:abstractNumId w:val="4"/>
   </w:num>
-  <w:num w:numId="3">
-    <w:abstractNumId w:val="2"/>
-  </w:num>
-  <w:num w:numId="4">
-    <w:abstractNumId w:val="5"/>
-  </w:num>
-  <w:num w:numId="5">
+  <w:num w:numId="7">
     <w:abstractNumId w:val="0"/>
-  </w:num>
-  <w:num w:numId="6">
-    <w:abstractNumId w:val="3"/>
   </w:num>
 </w:numbering>
 </file>

</xml_diff>